<commit_message>
Update Mariana - formato doc
Falta modificar el formato del texto
</commit_message>
<xml_diff>
--- a/BRE_Especificacion_requerimientos_Software.docx
+++ b/BRE_Especificacion_requerimientos_Software.docx
@@ -4,270 +4,254 @@
   <w:body>
     <w:p>
       <w:pPr>
-        <w:rPr>
-          <w:rFonts w:asciiTheme="minorHAnsi" w:hAnsiTheme="minorHAnsi"/>
-          <w:b/>
-          <w:kern w:val="28"/>
-          <w:sz w:val="56"/>
-          <w:szCs w:val="56"/>
-        </w:rPr>
-      </w:pPr>
-      <w:bookmarkStart w:id="0" w:name="_Toc6991202"/>
-      <w:bookmarkStart w:id="1" w:name="_Toc13634323"/>
-    </w:p>
-    <w:p>
-      <w:pPr>
-        <w:pStyle w:val="Graphic"/>
-        <w:rPr>
-          <w:rFonts w:asciiTheme="minorHAnsi" w:hAnsiTheme="minorHAnsi"/>
-          <w:b/>
-          <w:sz w:val="42"/>
-          <w:lang w:val="es-AR"/>
-        </w:rPr>
-      </w:pPr>
-      <w:r>
-        <w:rPr>
-          <w:rFonts w:asciiTheme="minorHAnsi" w:hAnsiTheme="minorHAnsi"/>
-          <w:b/>
-          <w:sz w:val="42"/>
-          <w:lang w:val="es-AR"/>
-        </w:rPr>
-        <w:t>Especificación de Requerimientos (Funcionales y de Software)</w:t>
-      </w:r>
-    </w:p>
-    <w:p>
-      <w:pPr>
-        <w:rPr>
-          <w:rFonts w:asciiTheme="minorHAnsi" w:hAnsiTheme="minorHAnsi"/>
-          <w:kern w:val="28"/>
-          <w:lang w:val="en-GB"/>
-        </w:rPr>
-      </w:pPr>
-    </w:p>
-    <w:p>
-      <w:pPr>
-        <w:rPr>
-          <w:rFonts w:asciiTheme="minorHAnsi" w:hAnsiTheme="minorHAnsi"/>
-          <w:kern w:val="28"/>
-          <w:lang w:val="en-GB"/>
-        </w:rPr>
-      </w:pPr>
-    </w:p>
-    <w:p>
-      <w:pPr>
-        <w:rPr>
-          <w:rFonts w:asciiTheme="minorHAnsi" w:hAnsiTheme="minorHAnsi"/>
-          <w:kern w:val="28"/>
-          <w:lang w:val="en-GB"/>
-        </w:rPr>
-      </w:pPr>
-    </w:p>
-    <w:p>
-      <w:pPr>
-        <w:rPr>
-          <w:rFonts w:asciiTheme="minorHAnsi" w:hAnsiTheme="minorHAnsi"/>
-          <w:kern w:val="28"/>
-          <w:lang w:val="en-GB"/>
-        </w:rPr>
-      </w:pPr>
-    </w:p>
-    <w:p>
-      <w:pPr>
-        <w:rPr>
-          <w:rFonts w:asciiTheme="minorHAnsi" w:hAnsiTheme="minorHAnsi"/>
-          <w:kern w:val="28"/>
-          <w:lang w:val="en-GB"/>
-        </w:rPr>
-      </w:pPr>
-    </w:p>
-    <w:p>
-      <w:pPr>
-        <w:rPr>
-          <w:rFonts w:asciiTheme="minorHAnsi" w:hAnsiTheme="minorHAnsi"/>
-          <w:kern w:val="28"/>
-          <w:lang w:val="en-GB"/>
-        </w:rPr>
-      </w:pPr>
-    </w:p>
-    <w:p>
-      <w:pPr>
-        <w:rPr>
-          <w:rFonts w:asciiTheme="minorHAnsi" w:hAnsiTheme="minorHAnsi"/>
-          <w:kern w:val="28"/>
-          <w:lang w:val="en-GB"/>
-        </w:rPr>
-      </w:pPr>
-    </w:p>
-    <w:p>
-      <w:pPr>
-        <w:rPr>
-          <w:rFonts w:asciiTheme="minorHAnsi" w:hAnsiTheme="minorHAnsi"/>
-          <w:kern w:val="28"/>
-          <w:lang w:val="en-GB"/>
-        </w:rPr>
-      </w:pPr>
-    </w:p>
-    <w:p>
-      <w:pPr>
-        <w:rPr>
-          <w:rFonts w:asciiTheme="minorHAnsi" w:hAnsiTheme="minorHAnsi"/>
-          <w:kern w:val="28"/>
-          <w:lang w:val="en-GB"/>
-        </w:rPr>
-      </w:pPr>
-    </w:p>
-    <w:p>
-      <w:pPr>
-        <w:rPr>
-          <w:rFonts w:asciiTheme="minorHAnsi" w:hAnsiTheme="minorHAnsi"/>
-          <w:kern w:val="28"/>
-          <w:lang w:val="en-GB"/>
-        </w:rPr>
-      </w:pPr>
-    </w:p>
-    <w:p>
-      <w:pPr>
-        <w:rPr>
-          <w:rFonts w:asciiTheme="minorHAnsi" w:hAnsiTheme="minorHAnsi"/>
-          <w:kern w:val="28"/>
-          <w:lang w:val="en-GB"/>
-        </w:rPr>
-      </w:pPr>
-    </w:p>
-    <w:p>
-      <w:pPr>
-        <w:rPr>
-          <w:rFonts w:asciiTheme="minorHAnsi" w:hAnsiTheme="minorHAnsi"/>
-          <w:kern w:val="28"/>
-          <w:lang w:val="en-GB"/>
-        </w:rPr>
-      </w:pPr>
-    </w:p>
-    <w:p>
-      <w:pPr>
-        <w:rPr>
-          <w:rFonts w:asciiTheme="minorHAnsi" w:hAnsiTheme="minorHAnsi"/>
-          <w:kern w:val="28"/>
-          <w:lang w:val="en-GB"/>
-        </w:rPr>
-      </w:pPr>
-    </w:p>
-    <w:p>
-      <w:pPr>
-        <w:rPr>
-          <w:rFonts w:asciiTheme="minorHAnsi" w:hAnsiTheme="minorHAnsi"/>
-          <w:kern w:val="28"/>
-          <w:lang w:val="en-GB"/>
-        </w:rPr>
-      </w:pPr>
-    </w:p>
-    <w:p>
-      <w:pPr>
-        <w:rPr>
-          <w:rFonts w:asciiTheme="minorHAnsi" w:hAnsiTheme="minorHAnsi"/>
-          <w:kern w:val="28"/>
-          <w:lang w:val="en-GB"/>
-        </w:rPr>
-      </w:pPr>
-    </w:p>
-    <w:p>
-      <w:pPr>
-        <w:rPr>
-          <w:rFonts w:asciiTheme="minorHAnsi" w:hAnsiTheme="minorHAnsi"/>
-          <w:kern w:val="28"/>
-          <w:lang w:val="en-GB"/>
-        </w:rPr>
-      </w:pPr>
-    </w:p>
-    <w:p>
-      <w:pPr>
-        <w:rPr>
-          <w:rFonts w:asciiTheme="minorHAnsi" w:hAnsiTheme="minorHAnsi"/>
-          <w:kern w:val="28"/>
-          <w:lang w:val="en-GB"/>
-        </w:rPr>
-      </w:pPr>
-    </w:p>
-    <w:p>
-      <w:pPr>
-        <w:rPr>
-          <w:rFonts w:asciiTheme="minorHAnsi" w:hAnsiTheme="minorHAnsi"/>
-          <w:kern w:val="28"/>
-          <w:lang w:val="en-GB"/>
-        </w:rPr>
-      </w:pPr>
-    </w:p>
-    <w:p>
-      <w:pPr>
-        <w:rPr>
-          <w:rFonts w:asciiTheme="minorHAnsi" w:hAnsiTheme="minorHAnsi"/>
-          <w:kern w:val="28"/>
-          <w:lang w:val="en-GB"/>
-        </w:rPr>
-      </w:pPr>
-    </w:p>
-    <w:p>
-      <w:pPr>
-        <w:rPr>
-          <w:rFonts w:asciiTheme="minorHAnsi" w:hAnsiTheme="minorHAnsi"/>
-          <w:kern w:val="28"/>
-          <w:lang w:val="en-GB"/>
-        </w:rPr>
-      </w:pPr>
-    </w:p>
-    <w:p>
-      <w:pPr>
-        <w:rPr>
-          <w:rFonts w:asciiTheme="minorHAnsi" w:hAnsiTheme="minorHAnsi"/>
-          <w:kern w:val="28"/>
-          <w:lang w:val="en-GB"/>
-        </w:rPr>
-      </w:pPr>
-    </w:p>
-    <w:p>
-      <w:pPr>
-        <w:rPr>
-          <w:rFonts w:asciiTheme="minorHAnsi" w:hAnsiTheme="minorHAnsi"/>
-          <w:kern w:val="28"/>
-          <w:lang w:val="en-GB"/>
-        </w:rPr>
-      </w:pPr>
-    </w:p>
-    <w:p>
-      <w:pPr>
-        <w:rPr>
-          <w:rFonts w:asciiTheme="minorHAnsi" w:hAnsiTheme="minorHAnsi"/>
-          <w:kern w:val="28"/>
-          <w:lang w:val="en-GB"/>
-        </w:rPr>
-      </w:pPr>
-    </w:p>
-    <w:p>
-      <w:pPr>
-        <w:rPr>
-          <w:rFonts w:asciiTheme="minorHAnsi" w:hAnsiTheme="minorHAnsi"/>
-          <w:kern w:val="28"/>
-          <w:lang w:val="en-GB"/>
-        </w:rPr>
-      </w:pPr>
-    </w:p>
-    <w:p>
-      <w:pPr>
+        <w:spacing w:before="360" w:after="240"/>
+        <w:jc w:val="center"/>
         <w:rPr>
           <w:rFonts w:cs="Arial"/>
           <w:b/>
           <w:bCs/>
-          <w:u w:val="single"/>
-          <w:lang w:val="es-AR"/>
-        </w:rPr>
-      </w:pPr>
+          <w:sz w:val="40"/>
+          <w:szCs w:val="40"/>
+        </w:rPr>
+      </w:pPr>
+      <w:bookmarkStart w:id="0" w:name="_Toc6991202"/>
+      <w:bookmarkStart w:id="1" w:name="_Toc13634323"/>
       <w:r>
         <w:rPr>
           <w:rFonts w:cs="Arial"/>
           <w:b/>
           <w:bCs/>
+          <w:sz w:val="40"/>
+          <w:szCs w:val="40"/>
+        </w:rPr>
+        <w:t>Universidad Tecnológica Nacional</w:t>
+      </w:r>
+    </w:p>
+    <w:p>
+      <w:pPr>
+        <w:spacing w:before="360" w:after="240"/>
+        <w:jc w:val="center"/>
+        <w:rPr>
+          <w:rFonts w:cs="Arial"/>
+          <w:b/>
+          <w:bCs/>
+          <w:sz w:val="40"/>
+          <w:szCs w:val="40"/>
+        </w:rPr>
+      </w:pPr>
+      <w:r>
+        <w:rPr>
+          <w:rFonts w:cs="Arial"/>
+          <w:b/>
+          <w:bCs/>
+          <w:sz w:val="40"/>
+          <w:szCs w:val="40"/>
+        </w:rPr>
+        <w:t>Regional Buenos Aires</w:t>
+      </w:r>
+    </w:p>
+    <w:p>
+      <w:pPr>
+        <w:spacing w:before="360" w:after="240"/>
+        <w:jc w:val="center"/>
+        <w:rPr>
+          <w:rFonts w:cs="Arial"/>
+          <w:b/>
+          <w:bCs/>
+          <w:sz w:val="40"/>
+          <w:szCs w:val="40"/>
           <w:u w:val="single"/>
-          <w:lang w:val="es-AR"/>
+        </w:rPr>
+      </w:pPr>
+      <w:r>
+        <w:rPr>
+          <w:rFonts w:cs="Arial"/>
+          <w:b/>
+          <w:bCs/>
+          <w:sz w:val="40"/>
+          <w:szCs w:val="40"/>
+        </w:rPr>
+        <w:t>Cátedra de proyecto</w:t>
+      </w:r>
+    </w:p>
+    <w:p>
+      <w:pPr>
+        <w:spacing w:before="360" w:after="240"/>
+        <w:jc w:val="center"/>
+        <w:rPr>
+          <w:rFonts w:cs="Arial"/>
+          <w:b/>
+          <w:bCs/>
+          <w:sz w:val="40"/>
+          <w:szCs w:val="40"/>
+        </w:rPr>
+      </w:pPr>
+      <w:r>
+        <w:rPr>
+          <w:rFonts w:cs="Arial"/>
+          <w:b/>
+          <w:bCs/>
+          <w:sz w:val="40"/>
+          <w:szCs w:val="40"/>
+        </w:rPr>
+        <w:t>201</w:t>
+      </w:r>
+      <w:r>
+        <w:rPr>
+          <w:rFonts w:cs="Arial"/>
+          <w:b/>
+          <w:bCs/>
+          <w:sz w:val="40"/>
+          <w:szCs w:val="40"/>
+        </w:rPr>
+        <w:t>3</w:t>
+      </w:r>
+    </w:p>
+    <w:p>
+      <w:pPr>
+        <w:spacing w:before="360" w:after="240"/>
+        <w:jc w:val="center"/>
+        <w:rPr>
+          <w:rFonts w:cs="Arial"/>
+          <w:b/>
+          <w:bCs/>
+          <w:sz w:val="44"/>
+          <w:szCs w:val="44"/>
+        </w:rPr>
+      </w:pPr>
+    </w:p>
+    <w:p>
+      <w:pPr>
+        <w:spacing w:before="360" w:after="240"/>
+        <w:jc w:val="center"/>
+        <w:rPr>
+          <w:rFonts w:cs="Arial"/>
+          <w:b/>
+          <w:bCs/>
+          <w:sz w:val="40"/>
+          <w:szCs w:val="40"/>
+        </w:rPr>
+      </w:pPr>
+      <w:r>
+        <w:rPr>
+          <w:rFonts w:cs="Arial"/>
+          <w:b/>
+          <w:bCs/>
+          <w:sz w:val="40"/>
+          <w:szCs w:val="40"/>
+        </w:rPr>
+        <w:t>Proyecto:</w:t>
+      </w:r>
+    </w:p>
+    <w:p>
+      <w:pPr>
+        <w:spacing w:before="360" w:after="240"/>
+        <w:jc w:val="center"/>
+        <w:rPr>
+          <w:rFonts w:cs="Arial"/>
+          <w:b/>
+          <w:bCs/>
+          <w:sz w:val="40"/>
+          <w:szCs w:val="40"/>
+        </w:rPr>
+      </w:pPr>
+      <w:r>
+        <w:rPr>
+          <w:rFonts w:cs="Arial"/>
+          <w:b/>
+          <w:bCs/>
+          <w:sz w:val="40"/>
+          <w:szCs w:val="40"/>
+          <w:lang w:val="es-AR"/>
+        </w:rPr>
+        <w:t>“</w:t>
+      </w:r>
+      <w:r>
+        <w:rPr>
+          <w:rFonts w:cs="Arial"/>
+          <w:b/>
+          <w:bCs/>
+          <w:sz w:val="40"/>
+          <w:szCs w:val="40"/>
+          <w:lang w:val="es-AR"/>
+        </w:rPr>
+        <w:t>Business Rules Engine Online</w:t>
+      </w:r>
+      <w:r>
+        <w:rPr>
+          <w:rFonts w:cs="Arial"/>
+          <w:b/>
+          <w:bCs/>
+          <w:sz w:val="40"/>
+          <w:szCs w:val="40"/>
+          <w:lang w:val="es-AR"/>
+        </w:rPr>
+        <w:t>”</w:t>
+      </w:r>
+    </w:p>
+    <w:p>
+      <w:pPr>
+        <w:rPr>
+          <w:rFonts w:cs="Arial"/>
+          <w:b/>
+          <w:bCs/>
+          <w:sz w:val="40"/>
+          <w:szCs w:val="40"/>
+        </w:rPr>
+      </w:pPr>
+    </w:p>
+    <w:p>
+      <w:pPr>
+        <w:rPr>
+          <w:rFonts w:cs="Arial"/>
+          <w:b/>
+          <w:bCs/>
+          <w:sz w:val="40"/>
+          <w:szCs w:val="40"/>
+        </w:rPr>
+      </w:pPr>
+    </w:p>
+    <w:p>
+      <w:pPr>
+        <w:rPr>
+          <w:rFonts w:cs="Arial"/>
+          <w:b/>
+          <w:bCs/>
+          <w:sz w:val="40"/>
+          <w:szCs w:val="40"/>
+        </w:rPr>
+      </w:pPr>
+    </w:p>
+    <w:p>
+      <w:pPr>
+        <w:rPr>
+          <w:rFonts w:cs="Arial"/>
+          <w:b/>
+          <w:bCs/>
+          <w:sz w:val="40"/>
+          <w:szCs w:val="40"/>
+        </w:rPr>
+      </w:pPr>
+    </w:p>
+    <w:p>
+      <w:pPr>
+        <w:rPr>
+          <w:rFonts w:cs="Arial"/>
+          <w:b/>
+          <w:bCs/>
+          <w:sz w:val="24"/>
+          <w:u w:val="single"/>
+          <w:lang w:val="es-ES"/>
+        </w:rPr>
+      </w:pPr>
+      <w:r>
+        <w:rPr>
+          <w:rFonts w:cs="Arial"/>
+          <w:b/>
+          <w:bCs/>
+          <w:sz w:val="24"/>
+          <w:u w:val="single"/>
+          <w:lang w:val="es-ES"/>
         </w:rPr>
         <w:t>Integrantes Equipo de Proyecto</w:t>
       </w:r>
@@ -451,10 +435,7 @@
               <w:ind w:left="175"/>
             </w:pPr>
             <w:r>
-              <w:t>Mariana</w:t>
-            </w:r>
-            <w:r>
-              <w:t xml:space="preserve"> Valdés</w:t>
+              <w:t>Mariana Valdés</w:t>
             </w:r>
           </w:p>
         </w:tc>
@@ -621,18 +602,25 @@
         <w:spacing w:before="240"/>
         <w:jc w:val="left"/>
         <w:rPr>
-          <w:szCs w:val="24"/>
-          <w:u w:val="single"/>
-        </w:rPr>
-      </w:pPr>
-      <w:r>
-        <w:rPr>
+          <w:rFonts w:eastAsia="Times New Roman" w:cs="Arial"/>
           <w:bCs w:val="0"/>
           <w:i w:val="0"/>
           <w:iCs w:val="0"/>
+          <w:sz w:val="24"/>
           <w:szCs w:val="24"/>
           <w:u w:val="single"/>
         </w:rPr>
+      </w:pPr>
+      <w:r>
+        <w:rPr>
+          <w:rFonts w:eastAsia="Times New Roman" w:cs="Arial"/>
+          <w:bCs w:val="0"/>
+          <w:i w:val="0"/>
+          <w:iCs w:val="0"/>
+          <w:sz w:val="24"/>
+          <w:szCs w:val="24"/>
+          <w:u w:val="single"/>
+        </w:rPr>
         <w:t>Profesores:</w:t>
       </w:r>
     </w:p>
@@ -649,31 +637,17 @@
         <w:rPr>
           <w:rFonts w:cs="Arial"/>
           <w:b/>
-          <w:lang w:val="es-AR"/>
-        </w:rPr>
-        <w:t>Director de</w:t>
+          <w:sz w:val="24"/>
+          <w:lang w:val="es-ES"/>
+        </w:rPr>
+        <w:t xml:space="preserve">Director de Cátedra: </w:t>
       </w:r>
       <w:r>
         <w:rPr>
           <w:rFonts w:cs="Arial"/>
-          <w:b/>
-          <w:lang w:val="es-AR"/>
-        </w:rPr>
-        <w:t xml:space="preserve"> Cátedra</w:t>
-      </w:r>
-      <w:r>
-        <w:rPr>
-          <w:rFonts w:cs="Arial"/>
-          <w:lang w:val="es-AR"/>
-        </w:rPr>
-        <w:t>:</w:t>
-      </w:r>
-      <w:r>
-        <w:rPr>
-          <w:rFonts w:cs="Arial"/>
-          <w:lang w:val="es-AR"/>
-        </w:rPr>
-        <w:t xml:space="preserve"> Lic. Carlos Tomassino</w:t>
+          <w:lang w:val="es-AR"/>
+        </w:rPr>
+        <w:t>Lic. Carlos Tomassino</w:t>
       </w:r>
     </w:p>
     <w:p>
@@ -690,55 +664,66 @@
         <w:rPr>
           <w:rFonts w:cs="Arial"/>
           <w:b/>
+          <w:sz w:val="24"/>
           <w:lang w:val="es-ES"/>
         </w:rPr>
-        <w:t>Profesor a cargo del curso</w:t>
+        <w:t>Profesor a cargo del curso:</w:t>
       </w:r>
       <w:r>
         <w:rPr>
           <w:rFonts w:cs="Arial"/>
           <w:lang w:val="es-ES"/>
         </w:rPr>
-        <w:t>:</w:t>
+        <w:t xml:space="preserve"> </w:t>
       </w:r>
       <w:r>
         <w:rPr>
           <w:rFonts w:cs="Arial"/>
           <w:lang w:val="es-AR"/>
         </w:rPr>
-        <w:t>Lic. Roberto Eribe</w:t>
-      </w:r>
-    </w:p>
-    <w:p>
-      <w:pPr>
-        <w:spacing w:before="120"/>
-        <w:jc w:val="both"/>
-        <w:rPr>
-          <w:rFonts w:cs="Arial"/>
-          <w:lang w:val="es-ES"/>
-        </w:rPr>
-      </w:pPr>
+        <w:t xml:space="preserve">Lic. Roberto Eribe </w:t>
+      </w:r>
       <w:r>
         <w:rPr>
           <w:rFonts w:cs="Arial"/>
           <w:b/>
           <w:lang w:val="es-ES"/>
         </w:rPr>
-        <w:t>Auxiliar a cargo del proyecto</w:t>
-      </w:r>
-      <w:r>
+        <w:t xml:space="preserve"> </w:t>
+      </w:r>
+    </w:p>
+    <w:p>
+      <w:pPr>
+        <w:spacing w:before="120"/>
+        <w:jc w:val="both"/>
         <w:rPr>
           <w:rFonts w:cs="Arial"/>
           <w:lang w:val="es-ES"/>
         </w:rPr>
-        <w:t>:</w:t>
+      </w:pPr>
+      <w:r>
+        <w:rPr>
+          <w:rFonts w:cs="Arial"/>
+          <w:b/>
+          <w:sz w:val="24"/>
+          <w:lang w:val="es-ES"/>
+        </w:rPr>
+        <w:t xml:space="preserve">Auxiliar a cargo del proyecto: </w:t>
       </w:r>
       <w:r>
         <w:rPr>
           <w:rFonts w:cs="Arial"/>
           <w:lang w:val="es-ES"/>
         </w:rPr>
-        <w:t>ayudante a cargo del equipo</w:t>
+        <w:t xml:space="preserve">Mariano </w:t>
+      </w:r>
+      <w:r>
+        <w:rPr>
+          <w:rFonts w:cs="Arial"/>
+          <w:highlight w:val="yellow"/>
+          <w:lang w:val="es-ES"/>
+        </w:rPr>
+        <w:t>………</w:t>
       </w:r>
     </w:p>
     <w:p>
@@ -754,9 +739,10 @@
         <w:rPr>
           <w:rFonts w:cs="Arial"/>
           <w:b/>
-          <w:lang w:val="es-AR"/>
-        </w:rPr>
-        <w:t>Controller</w:t>
+          <w:sz w:val="24"/>
+          <w:lang w:val="es-ES"/>
+        </w:rPr>
+        <w:t>Controller:</w:t>
       </w:r>
       <w:r>
         <w:rPr>
@@ -764,7 +750,7 @@
           <w:b/>
           <w:lang w:val="es-AR"/>
         </w:rPr>
-        <w:t xml:space="preserve">: </w:t>
+        <w:t xml:space="preserve"> </w:t>
       </w:r>
       <w:r>
         <w:rPr>
@@ -773,6 +759,1712 @@
         </w:rPr>
         <w:t>Ing. Gabriela Salem</w:t>
       </w:r>
+    </w:p>
+    <w:p>
+      <w:pPr>
+        <w:rPr>
+          <w:rFonts w:cs="Arial"/>
+          <w:b/>
+          <w:bCs/>
+          <w:sz w:val="40"/>
+          <w:szCs w:val="40"/>
+        </w:rPr>
+      </w:pPr>
+    </w:p>
+    <w:p>
+      <w:pPr>
+        <w:rPr>
+          <w:rFonts w:cs="Arial"/>
+          <w:b/>
+          <w:bCs/>
+          <w:sz w:val="40"/>
+          <w:szCs w:val="40"/>
+        </w:rPr>
+      </w:pPr>
+    </w:p>
+    <w:p>
+      <w:pPr>
+        <w:spacing w:after="200" w:line="276" w:lineRule="auto"/>
+        <w:rPr>
+          <w:rFonts w:cs="Arial"/>
+          <w:b/>
+          <w:bCs/>
+          <w:sz w:val="24"/>
+          <w:lang w:val="es-ES"/>
+        </w:rPr>
+      </w:pPr>
+      <w:r>
+        <w:rPr>
+          <w:rFonts w:cs="Arial"/>
+          <w:b/>
+          <w:bCs/>
+          <w:sz w:val="24"/>
+          <w:lang w:val="es-ES"/>
+        </w:rPr>
+        <w:t>Índice.</w:t>
+      </w:r>
+    </w:p>
+    <w:p>
+      <w:pPr>
+        <w:pStyle w:val="TDC1"/>
+        <w:tabs>
+          <w:tab w:val="clear" w:pos="10212"/>
+          <w:tab w:val="left" w:pos="720"/>
+          <w:tab w:val="right" w:leader="dot" w:pos="8495"/>
+        </w:tabs>
+        <w:spacing w:before="0" w:after="0"/>
+        <w:rPr>
+          <w:rFonts w:ascii="Arial" w:hAnsi="Arial" w:cs="Arial"/>
+          <w:bCs/>
+          <w:i w:val="0"/>
+          <w:iCs/>
+          <w:sz w:val="22"/>
+          <w:szCs w:val="22"/>
+          <w:lang w:val="es-ES"/>
+        </w:rPr>
+      </w:pPr>
+      <w:r>
+        <w:rPr>
+          <w:rFonts w:ascii="Arial" w:hAnsi="Arial" w:cs="Arial"/>
+          <w:bCs/>
+          <w:i w:val="0"/>
+          <w:iCs/>
+          <w:sz w:val="22"/>
+          <w:szCs w:val="22"/>
+          <w:lang w:val="es-ES"/>
+        </w:rPr>
+        <w:fldChar w:fldCharType="begin"/>
+      </w:r>
+      <w:r>
+        <w:rPr>
+          <w:rFonts w:ascii="Arial" w:hAnsi="Arial" w:cs="Arial"/>
+          <w:bCs/>
+          <w:i w:val="0"/>
+          <w:iCs/>
+          <w:sz w:val="22"/>
+          <w:szCs w:val="22"/>
+          <w:lang w:val="es-ES"/>
+        </w:rPr>
+        <w:instrText xml:space="preserve"> TOC \o \h \z \u </w:instrText>
+      </w:r>
+      <w:r>
+        <w:rPr>
+          <w:rFonts w:ascii="Arial" w:hAnsi="Arial" w:cs="Arial"/>
+          <w:bCs/>
+          <w:i w:val="0"/>
+          <w:iCs/>
+          <w:sz w:val="22"/>
+          <w:szCs w:val="22"/>
+          <w:lang w:val="es-ES"/>
+        </w:rPr>
+        <w:fldChar w:fldCharType="separate"/>
+      </w:r>
+      <w:hyperlink w:anchor="_Toc327133485" w:history="1">
+        <w:r>
+          <w:rPr>
+            <w:rFonts w:ascii="Arial" w:hAnsi="Arial" w:cs="Arial"/>
+            <w:bCs/>
+            <w:i w:val="0"/>
+            <w:iCs/>
+            <w:sz w:val="22"/>
+            <w:szCs w:val="22"/>
+            <w:lang w:val="es-ES"/>
+          </w:rPr>
+          <w:t>1.</w:t>
+        </w:r>
+        <w:r>
+          <w:rPr>
+            <w:rFonts w:ascii="Arial" w:hAnsi="Arial" w:cs="Arial"/>
+            <w:bCs/>
+            <w:i w:val="0"/>
+            <w:iCs/>
+            <w:sz w:val="22"/>
+            <w:szCs w:val="22"/>
+            <w:lang w:val="es-ES"/>
+          </w:rPr>
+          <w:tab/>
+          <w:t>Informe Requerimientos</w:t>
+        </w:r>
+        <w:r>
+          <w:rPr>
+            <w:rFonts w:ascii="Arial" w:hAnsi="Arial" w:cs="Arial"/>
+            <w:bCs/>
+            <w:i w:val="0"/>
+            <w:iCs/>
+            <w:webHidden/>
+            <w:sz w:val="22"/>
+            <w:szCs w:val="22"/>
+            <w:lang w:val="es-ES"/>
+          </w:rPr>
+          <w:tab/>
+        </w:r>
+        <w:r>
+          <w:rPr>
+            <w:rFonts w:ascii="Arial" w:hAnsi="Arial" w:cs="Arial"/>
+            <w:bCs/>
+            <w:i w:val="0"/>
+            <w:iCs/>
+            <w:webHidden/>
+            <w:sz w:val="22"/>
+            <w:szCs w:val="22"/>
+            <w:lang w:val="es-ES"/>
+          </w:rPr>
+          <w:fldChar w:fldCharType="begin"/>
+        </w:r>
+        <w:r>
+          <w:rPr>
+            <w:rFonts w:ascii="Arial" w:hAnsi="Arial" w:cs="Arial"/>
+            <w:bCs/>
+            <w:i w:val="0"/>
+            <w:iCs/>
+            <w:webHidden/>
+            <w:sz w:val="22"/>
+            <w:szCs w:val="22"/>
+            <w:lang w:val="es-ES"/>
+          </w:rPr>
+          <w:instrText xml:space="preserve"> PAGEREF _Toc327133485 \h </w:instrText>
+        </w:r>
+        <w:r>
+          <w:rPr>
+            <w:rFonts w:ascii="Arial" w:hAnsi="Arial" w:cs="Arial"/>
+            <w:bCs/>
+            <w:i w:val="0"/>
+            <w:iCs/>
+            <w:webHidden/>
+            <w:sz w:val="22"/>
+            <w:szCs w:val="22"/>
+            <w:lang w:val="es-ES"/>
+          </w:rPr>
+        </w:r>
+        <w:r>
+          <w:rPr>
+            <w:rFonts w:ascii="Arial" w:hAnsi="Arial" w:cs="Arial"/>
+            <w:bCs/>
+            <w:i w:val="0"/>
+            <w:iCs/>
+            <w:webHidden/>
+            <w:sz w:val="22"/>
+            <w:szCs w:val="22"/>
+            <w:lang w:val="es-ES"/>
+          </w:rPr>
+          <w:fldChar w:fldCharType="separate"/>
+        </w:r>
+        <w:r>
+          <w:rPr>
+            <w:rFonts w:ascii="Arial" w:hAnsi="Arial" w:cs="Arial"/>
+            <w:bCs/>
+            <w:i w:val="0"/>
+            <w:iCs/>
+            <w:webHidden/>
+            <w:sz w:val="22"/>
+            <w:szCs w:val="22"/>
+            <w:lang w:val="es-ES"/>
+          </w:rPr>
+          <w:t>4</w:t>
+        </w:r>
+        <w:r>
+          <w:rPr>
+            <w:rFonts w:ascii="Arial" w:hAnsi="Arial" w:cs="Arial"/>
+            <w:bCs/>
+            <w:i w:val="0"/>
+            <w:iCs/>
+            <w:webHidden/>
+            <w:sz w:val="22"/>
+            <w:szCs w:val="22"/>
+            <w:lang w:val="es-ES"/>
+          </w:rPr>
+          <w:fldChar w:fldCharType="end"/>
+        </w:r>
+      </w:hyperlink>
+    </w:p>
+    <w:p>
+      <w:pPr>
+        <w:pStyle w:val="TDC1"/>
+        <w:tabs>
+          <w:tab w:val="clear" w:pos="10212"/>
+          <w:tab w:val="left" w:pos="720"/>
+          <w:tab w:val="right" w:leader="dot" w:pos="8495"/>
+        </w:tabs>
+        <w:spacing w:before="0" w:after="0"/>
+        <w:rPr>
+          <w:rFonts w:ascii="Arial" w:hAnsi="Arial" w:cs="Arial"/>
+          <w:bCs/>
+          <w:i w:val="0"/>
+          <w:iCs/>
+          <w:sz w:val="22"/>
+          <w:szCs w:val="22"/>
+          <w:lang w:val="es-ES"/>
+        </w:rPr>
+      </w:pPr>
+      <w:hyperlink w:anchor="_Toc327133486" w:history="1">
+        <w:r>
+          <w:rPr>
+            <w:rFonts w:ascii="Arial" w:hAnsi="Arial" w:cs="Arial"/>
+            <w:bCs/>
+            <w:i w:val="0"/>
+            <w:iCs/>
+            <w:sz w:val="22"/>
+            <w:szCs w:val="22"/>
+            <w:lang w:val="es-ES"/>
+          </w:rPr>
+          <w:t>1.1.</w:t>
+        </w:r>
+        <w:r>
+          <w:rPr>
+            <w:rFonts w:ascii="Arial" w:hAnsi="Arial" w:cs="Arial"/>
+            <w:bCs/>
+            <w:i w:val="0"/>
+            <w:iCs/>
+            <w:sz w:val="22"/>
+            <w:szCs w:val="22"/>
+            <w:lang w:val="es-ES"/>
+          </w:rPr>
+          <w:tab/>
+          <w:t>Introducción</w:t>
+        </w:r>
+        <w:r>
+          <w:rPr>
+            <w:rFonts w:ascii="Arial" w:hAnsi="Arial" w:cs="Arial"/>
+            <w:bCs/>
+            <w:i w:val="0"/>
+            <w:iCs/>
+            <w:webHidden/>
+            <w:sz w:val="22"/>
+            <w:szCs w:val="22"/>
+            <w:lang w:val="es-ES"/>
+          </w:rPr>
+          <w:tab/>
+        </w:r>
+        <w:r>
+          <w:rPr>
+            <w:rFonts w:ascii="Arial" w:hAnsi="Arial" w:cs="Arial"/>
+            <w:bCs/>
+            <w:i w:val="0"/>
+            <w:iCs/>
+            <w:webHidden/>
+            <w:sz w:val="22"/>
+            <w:szCs w:val="22"/>
+            <w:lang w:val="es-ES"/>
+          </w:rPr>
+          <w:fldChar w:fldCharType="begin"/>
+        </w:r>
+        <w:r>
+          <w:rPr>
+            <w:rFonts w:ascii="Arial" w:hAnsi="Arial" w:cs="Arial"/>
+            <w:bCs/>
+            <w:i w:val="0"/>
+            <w:iCs/>
+            <w:webHidden/>
+            <w:sz w:val="22"/>
+            <w:szCs w:val="22"/>
+            <w:lang w:val="es-ES"/>
+          </w:rPr>
+          <w:instrText xml:space="preserve"> PAGEREF _Toc327133486 \h </w:instrText>
+        </w:r>
+        <w:r>
+          <w:rPr>
+            <w:rFonts w:ascii="Arial" w:hAnsi="Arial" w:cs="Arial"/>
+            <w:bCs/>
+            <w:i w:val="0"/>
+            <w:iCs/>
+            <w:webHidden/>
+            <w:sz w:val="22"/>
+            <w:szCs w:val="22"/>
+            <w:lang w:val="es-ES"/>
+          </w:rPr>
+        </w:r>
+        <w:r>
+          <w:rPr>
+            <w:rFonts w:ascii="Arial" w:hAnsi="Arial" w:cs="Arial"/>
+            <w:bCs/>
+            <w:i w:val="0"/>
+            <w:iCs/>
+            <w:webHidden/>
+            <w:sz w:val="22"/>
+            <w:szCs w:val="22"/>
+            <w:lang w:val="es-ES"/>
+          </w:rPr>
+          <w:fldChar w:fldCharType="separate"/>
+        </w:r>
+        <w:r>
+          <w:rPr>
+            <w:rFonts w:ascii="Arial" w:hAnsi="Arial" w:cs="Arial"/>
+            <w:bCs/>
+            <w:i w:val="0"/>
+            <w:iCs/>
+            <w:webHidden/>
+            <w:sz w:val="22"/>
+            <w:szCs w:val="22"/>
+            <w:lang w:val="es-ES"/>
+          </w:rPr>
+          <w:t>4</w:t>
+        </w:r>
+        <w:r>
+          <w:rPr>
+            <w:rFonts w:ascii="Arial" w:hAnsi="Arial" w:cs="Arial"/>
+            <w:bCs/>
+            <w:i w:val="0"/>
+            <w:iCs/>
+            <w:webHidden/>
+            <w:sz w:val="22"/>
+            <w:szCs w:val="22"/>
+            <w:lang w:val="es-ES"/>
+          </w:rPr>
+          <w:fldChar w:fldCharType="end"/>
+        </w:r>
+      </w:hyperlink>
+    </w:p>
+    <w:p>
+      <w:pPr>
+        <w:pStyle w:val="TDC1"/>
+        <w:tabs>
+          <w:tab w:val="clear" w:pos="10212"/>
+          <w:tab w:val="left" w:pos="720"/>
+          <w:tab w:val="right" w:leader="dot" w:pos="8495"/>
+        </w:tabs>
+        <w:spacing w:before="0" w:after="0"/>
+        <w:rPr>
+          <w:rFonts w:ascii="Arial" w:hAnsi="Arial" w:cs="Arial"/>
+          <w:bCs/>
+          <w:i w:val="0"/>
+          <w:iCs/>
+          <w:sz w:val="22"/>
+          <w:szCs w:val="22"/>
+          <w:lang w:val="es-ES"/>
+        </w:rPr>
+      </w:pPr>
+      <w:hyperlink w:anchor="_Toc327133487" w:history="1">
+        <w:r>
+          <w:rPr>
+            <w:rFonts w:ascii="Arial" w:hAnsi="Arial" w:cs="Arial"/>
+            <w:bCs/>
+            <w:i w:val="0"/>
+            <w:iCs/>
+            <w:sz w:val="22"/>
+            <w:szCs w:val="22"/>
+            <w:lang w:val="es-ES"/>
+          </w:rPr>
+          <w:t>2.</w:t>
+        </w:r>
+        <w:r>
+          <w:rPr>
+            <w:rFonts w:ascii="Arial" w:hAnsi="Arial" w:cs="Arial"/>
+            <w:bCs/>
+            <w:i w:val="0"/>
+            <w:iCs/>
+            <w:sz w:val="22"/>
+            <w:szCs w:val="22"/>
+            <w:lang w:val="es-ES"/>
+          </w:rPr>
+          <w:tab/>
+          <w:t>Requerimientos Funcionales</w:t>
+        </w:r>
+        <w:r>
+          <w:rPr>
+            <w:rFonts w:ascii="Arial" w:hAnsi="Arial" w:cs="Arial"/>
+            <w:bCs/>
+            <w:i w:val="0"/>
+            <w:iCs/>
+            <w:webHidden/>
+            <w:sz w:val="22"/>
+            <w:szCs w:val="22"/>
+            <w:lang w:val="es-ES"/>
+          </w:rPr>
+          <w:tab/>
+        </w:r>
+        <w:r>
+          <w:rPr>
+            <w:rFonts w:ascii="Arial" w:hAnsi="Arial" w:cs="Arial"/>
+            <w:bCs/>
+            <w:i w:val="0"/>
+            <w:iCs/>
+            <w:webHidden/>
+            <w:sz w:val="22"/>
+            <w:szCs w:val="22"/>
+            <w:lang w:val="es-ES"/>
+          </w:rPr>
+          <w:fldChar w:fldCharType="begin"/>
+        </w:r>
+        <w:r>
+          <w:rPr>
+            <w:rFonts w:ascii="Arial" w:hAnsi="Arial" w:cs="Arial"/>
+            <w:bCs/>
+            <w:i w:val="0"/>
+            <w:iCs/>
+            <w:webHidden/>
+            <w:sz w:val="22"/>
+            <w:szCs w:val="22"/>
+            <w:lang w:val="es-ES"/>
+          </w:rPr>
+          <w:instrText xml:space="preserve"> PAGEREF _Toc327133487 \h </w:instrText>
+        </w:r>
+        <w:r>
+          <w:rPr>
+            <w:rFonts w:ascii="Arial" w:hAnsi="Arial" w:cs="Arial"/>
+            <w:bCs/>
+            <w:i w:val="0"/>
+            <w:iCs/>
+            <w:webHidden/>
+            <w:sz w:val="22"/>
+            <w:szCs w:val="22"/>
+            <w:lang w:val="es-ES"/>
+          </w:rPr>
+        </w:r>
+        <w:r>
+          <w:rPr>
+            <w:rFonts w:ascii="Arial" w:hAnsi="Arial" w:cs="Arial"/>
+            <w:bCs/>
+            <w:i w:val="0"/>
+            <w:iCs/>
+            <w:webHidden/>
+            <w:sz w:val="22"/>
+            <w:szCs w:val="22"/>
+            <w:lang w:val="es-ES"/>
+          </w:rPr>
+          <w:fldChar w:fldCharType="separate"/>
+        </w:r>
+        <w:r>
+          <w:rPr>
+            <w:rFonts w:ascii="Arial" w:hAnsi="Arial" w:cs="Arial"/>
+            <w:bCs/>
+            <w:i w:val="0"/>
+            <w:iCs/>
+            <w:webHidden/>
+            <w:sz w:val="22"/>
+            <w:szCs w:val="22"/>
+            <w:lang w:val="es-ES"/>
+          </w:rPr>
+          <w:t>4</w:t>
+        </w:r>
+        <w:r>
+          <w:rPr>
+            <w:rFonts w:ascii="Arial" w:hAnsi="Arial" w:cs="Arial"/>
+            <w:bCs/>
+            <w:i w:val="0"/>
+            <w:iCs/>
+            <w:webHidden/>
+            <w:sz w:val="22"/>
+            <w:szCs w:val="22"/>
+            <w:lang w:val="es-ES"/>
+          </w:rPr>
+          <w:fldChar w:fldCharType="end"/>
+        </w:r>
+      </w:hyperlink>
+    </w:p>
+    <w:p>
+      <w:pPr>
+        <w:pStyle w:val="TDC1"/>
+        <w:tabs>
+          <w:tab w:val="clear" w:pos="10212"/>
+          <w:tab w:val="left" w:pos="720"/>
+          <w:tab w:val="right" w:leader="dot" w:pos="8495"/>
+        </w:tabs>
+        <w:spacing w:before="0" w:after="0"/>
+        <w:rPr>
+          <w:rFonts w:ascii="Arial" w:hAnsi="Arial" w:cs="Arial"/>
+          <w:bCs/>
+          <w:i w:val="0"/>
+          <w:iCs/>
+          <w:sz w:val="22"/>
+          <w:szCs w:val="22"/>
+          <w:lang w:val="es-ES"/>
+        </w:rPr>
+      </w:pPr>
+      <w:hyperlink w:anchor="_Toc327133488" w:history="1">
+        <w:r>
+          <w:rPr>
+            <w:rFonts w:ascii="Arial" w:hAnsi="Arial" w:cs="Arial"/>
+            <w:bCs/>
+            <w:i w:val="0"/>
+            <w:iCs/>
+            <w:sz w:val="22"/>
+            <w:szCs w:val="22"/>
+            <w:lang w:val="es-ES"/>
+          </w:rPr>
+          <w:t>3.</w:t>
+        </w:r>
+        <w:r>
+          <w:rPr>
+            <w:rFonts w:ascii="Arial" w:hAnsi="Arial" w:cs="Arial"/>
+            <w:bCs/>
+            <w:i w:val="0"/>
+            <w:iCs/>
+            <w:sz w:val="22"/>
+            <w:szCs w:val="22"/>
+            <w:lang w:val="es-ES"/>
+          </w:rPr>
+          <w:tab/>
+          <w:t>Requerimiento no Funcionales</w:t>
+        </w:r>
+        <w:r>
+          <w:rPr>
+            <w:rFonts w:ascii="Arial" w:hAnsi="Arial" w:cs="Arial"/>
+            <w:bCs/>
+            <w:i w:val="0"/>
+            <w:iCs/>
+            <w:webHidden/>
+            <w:sz w:val="22"/>
+            <w:szCs w:val="22"/>
+            <w:lang w:val="es-ES"/>
+          </w:rPr>
+          <w:tab/>
+        </w:r>
+        <w:r>
+          <w:rPr>
+            <w:rFonts w:ascii="Arial" w:hAnsi="Arial" w:cs="Arial"/>
+            <w:bCs/>
+            <w:i w:val="0"/>
+            <w:iCs/>
+            <w:webHidden/>
+            <w:sz w:val="22"/>
+            <w:szCs w:val="22"/>
+            <w:lang w:val="es-ES"/>
+          </w:rPr>
+          <w:fldChar w:fldCharType="begin"/>
+        </w:r>
+        <w:r>
+          <w:rPr>
+            <w:rFonts w:ascii="Arial" w:hAnsi="Arial" w:cs="Arial"/>
+            <w:bCs/>
+            <w:i w:val="0"/>
+            <w:iCs/>
+            <w:webHidden/>
+            <w:sz w:val="22"/>
+            <w:szCs w:val="22"/>
+            <w:lang w:val="es-ES"/>
+          </w:rPr>
+          <w:instrText xml:space="preserve"> PAGEREF _Toc327133488 \h </w:instrText>
+        </w:r>
+        <w:r>
+          <w:rPr>
+            <w:rFonts w:ascii="Arial" w:hAnsi="Arial" w:cs="Arial"/>
+            <w:bCs/>
+            <w:i w:val="0"/>
+            <w:iCs/>
+            <w:webHidden/>
+            <w:sz w:val="22"/>
+            <w:szCs w:val="22"/>
+            <w:lang w:val="es-ES"/>
+          </w:rPr>
+        </w:r>
+        <w:r>
+          <w:rPr>
+            <w:rFonts w:ascii="Arial" w:hAnsi="Arial" w:cs="Arial"/>
+            <w:bCs/>
+            <w:i w:val="0"/>
+            <w:iCs/>
+            <w:webHidden/>
+            <w:sz w:val="22"/>
+            <w:szCs w:val="22"/>
+            <w:lang w:val="es-ES"/>
+          </w:rPr>
+          <w:fldChar w:fldCharType="separate"/>
+        </w:r>
+        <w:r>
+          <w:rPr>
+            <w:rFonts w:ascii="Arial" w:hAnsi="Arial" w:cs="Arial"/>
+            <w:bCs/>
+            <w:i w:val="0"/>
+            <w:iCs/>
+            <w:webHidden/>
+            <w:sz w:val="22"/>
+            <w:szCs w:val="22"/>
+            <w:lang w:val="es-ES"/>
+          </w:rPr>
+          <w:t>6</w:t>
+        </w:r>
+        <w:r>
+          <w:rPr>
+            <w:rFonts w:ascii="Arial" w:hAnsi="Arial" w:cs="Arial"/>
+            <w:bCs/>
+            <w:i w:val="0"/>
+            <w:iCs/>
+            <w:webHidden/>
+            <w:sz w:val="22"/>
+            <w:szCs w:val="22"/>
+            <w:lang w:val="es-ES"/>
+          </w:rPr>
+          <w:fldChar w:fldCharType="end"/>
+        </w:r>
+      </w:hyperlink>
+    </w:p>
+    <w:p>
+      <w:pPr>
+        <w:pStyle w:val="TDC1"/>
+        <w:tabs>
+          <w:tab w:val="clear" w:pos="10212"/>
+          <w:tab w:val="left" w:pos="720"/>
+          <w:tab w:val="right" w:leader="dot" w:pos="8495"/>
+        </w:tabs>
+        <w:spacing w:before="0" w:after="0"/>
+        <w:rPr>
+          <w:rFonts w:ascii="Arial" w:hAnsi="Arial" w:cs="Arial"/>
+          <w:bCs/>
+          <w:i w:val="0"/>
+          <w:iCs/>
+          <w:sz w:val="22"/>
+          <w:szCs w:val="22"/>
+          <w:lang w:val="es-ES"/>
+        </w:rPr>
+      </w:pPr>
+      <w:hyperlink w:anchor="_Toc327133489" w:history="1">
+        <w:r>
+          <w:rPr>
+            <w:rFonts w:ascii="Arial" w:hAnsi="Arial" w:cs="Arial"/>
+            <w:bCs/>
+            <w:i w:val="0"/>
+            <w:iCs/>
+            <w:sz w:val="22"/>
+            <w:szCs w:val="22"/>
+            <w:lang w:val="es-ES"/>
+          </w:rPr>
+          <w:t>4.</w:t>
+        </w:r>
+        <w:r>
+          <w:rPr>
+            <w:rFonts w:ascii="Arial" w:hAnsi="Arial" w:cs="Arial"/>
+            <w:bCs/>
+            <w:i w:val="0"/>
+            <w:iCs/>
+            <w:sz w:val="22"/>
+            <w:szCs w:val="22"/>
+            <w:lang w:val="es-ES"/>
+          </w:rPr>
+          <w:tab/>
+          <w:t>Restricciones</w:t>
+        </w:r>
+        <w:r>
+          <w:rPr>
+            <w:rFonts w:ascii="Arial" w:hAnsi="Arial" w:cs="Arial"/>
+            <w:bCs/>
+            <w:i w:val="0"/>
+            <w:iCs/>
+            <w:webHidden/>
+            <w:sz w:val="22"/>
+            <w:szCs w:val="22"/>
+            <w:lang w:val="es-ES"/>
+          </w:rPr>
+          <w:tab/>
+        </w:r>
+        <w:r>
+          <w:rPr>
+            <w:rFonts w:ascii="Arial" w:hAnsi="Arial" w:cs="Arial"/>
+            <w:bCs/>
+            <w:i w:val="0"/>
+            <w:iCs/>
+            <w:webHidden/>
+            <w:sz w:val="22"/>
+            <w:szCs w:val="22"/>
+            <w:lang w:val="es-ES"/>
+          </w:rPr>
+          <w:fldChar w:fldCharType="begin"/>
+        </w:r>
+        <w:r>
+          <w:rPr>
+            <w:rFonts w:ascii="Arial" w:hAnsi="Arial" w:cs="Arial"/>
+            <w:bCs/>
+            <w:i w:val="0"/>
+            <w:iCs/>
+            <w:webHidden/>
+            <w:sz w:val="22"/>
+            <w:szCs w:val="22"/>
+            <w:lang w:val="es-ES"/>
+          </w:rPr>
+          <w:instrText xml:space="preserve"> PAGEREF _Toc327133489 \h </w:instrText>
+        </w:r>
+        <w:r>
+          <w:rPr>
+            <w:rFonts w:ascii="Arial" w:hAnsi="Arial" w:cs="Arial"/>
+            <w:bCs/>
+            <w:i w:val="0"/>
+            <w:iCs/>
+            <w:webHidden/>
+            <w:sz w:val="22"/>
+            <w:szCs w:val="22"/>
+            <w:lang w:val="es-ES"/>
+          </w:rPr>
+        </w:r>
+        <w:r>
+          <w:rPr>
+            <w:rFonts w:ascii="Arial" w:hAnsi="Arial" w:cs="Arial"/>
+            <w:bCs/>
+            <w:i w:val="0"/>
+            <w:iCs/>
+            <w:webHidden/>
+            <w:sz w:val="22"/>
+            <w:szCs w:val="22"/>
+            <w:lang w:val="es-ES"/>
+          </w:rPr>
+          <w:fldChar w:fldCharType="separate"/>
+        </w:r>
+        <w:r>
+          <w:rPr>
+            <w:rFonts w:ascii="Arial" w:hAnsi="Arial" w:cs="Arial"/>
+            <w:bCs/>
+            <w:i w:val="0"/>
+            <w:iCs/>
+            <w:webHidden/>
+            <w:sz w:val="22"/>
+            <w:szCs w:val="22"/>
+            <w:lang w:val="es-ES"/>
+          </w:rPr>
+          <w:t>6</w:t>
+        </w:r>
+        <w:r>
+          <w:rPr>
+            <w:rFonts w:ascii="Arial" w:hAnsi="Arial" w:cs="Arial"/>
+            <w:bCs/>
+            <w:i w:val="0"/>
+            <w:iCs/>
+            <w:webHidden/>
+            <w:sz w:val="22"/>
+            <w:szCs w:val="22"/>
+            <w:lang w:val="es-ES"/>
+          </w:rPr>
+          <w:fldChar w:fldCharType="end"/>
+        </w:r>
+      </w:hyperlink>
+    </w:p>
+    <w:p>
+      <w:pPr>
+        <w:pStyle w:val="TDC1"/>
+        <w:tabs>
+          <w:tab w:val="clear" w:pos="10212"/>
+          <w:tab w:val="left" w:pos="720"/>
+          <w:tab w:val="right" w:leader="dot" w:pos="8495"/>
+        </w:tabs>
+        <w:spacing w:before="0" w:after="0"/>
+        <w:rPr>
+          <w:rFonts w:cs="Arial"/>
+          <w:b w:val="0"/>
+          <w:bCs/>
+          <w:sz w:val="40"/>
+          <w:szCs w:val="40"/>
+        </w:rPr>
+      </w:pPr>
+      <w:r>
+        <w:rPr>
+          <w:rFonts w:ascii="Arial" w:hAnsi="Arial" w:cs="Arial"/>
+          <w:bCs/>
+          <w:i w:val="0"/>
+          <w:iCs/>
+          <w:sz w:val="22"/>
+          <w:szCs w:val="22"/>
+          <w:lang w:val="es-ES"/>
+        </w:rPr>
+        <w:fldChar w:fldCharType="end"/>
+      </w:r>
+    </w:p>
+    <w:p>
+      <w:pPr>
+        <w:rPr>
+          <w:rFonts w:cs="Arial"/>
+          <w:b/>
+          <w:bCs/>
+          <w:sz w:val="40"/>
+          <w:szCs w:val="40"/>
+        </w:rPr>
+      </w:pPr>
+    </w:p>
+    <w:p>
+      <w:pPr>
+        <w:rPr>
+          <w:rFonts w:cs="Arial"/>
+          <w:b/>
+          <w:bCs/>
+          <w:sz w:val="40"/>
+          <w:szCs w:val="40"/>
+        </w:rPr>
+      </w:pPr>
+    </w:p>
+    <w:p>
+      <w:pPr>
+        <w:rPr>
+          <w:rFonts w:asciiTheme="minorHAnsi" w:hAnsiTheme="minorHAnsi"/>
+          <w:b/>
+          <w:kern w:val="28"/>
+          <w:sz w:val="56"/>
+          <w:szCs w:val="56"/>
+        </w:rPr>
+      </w:pPr>
+    </w:p>
+    <w:p>
+      <w:pPr>
+        <w:rPr>
+          <w:rFonts w:asciiTheme="minorHAnsi" w:hAnsiTheme="minorHAnsi"/>
+          <w:b/>
+          <w:kern w:val="28"/>
+          <w:sz w:val="56"/>
+          <w:szCs w:val="56"/>
+        </w:rPr>
+      </w:pPr>
+    </w:p>
+    <w:p>
+      <w:pPr>
+        <w:rPr>
+          <w:rFonts w:asciiTheme="minorHAnsi" w:hAnsiTheme="minorHAnsi"/>
+          <w:b/>
+          <w:kern w:val="28"/>
+          <w:sz w:val="56"/>
+          <w:szCs w:val="56"/>
+        </w:rPr>
+      </w:pPr>
+    </w:p>
+    <w:p>
+      <w:pPr>
+        <w:rPr>
+          <w:rFonts w:asciiTheme="minorHAnsi" w:hAnsiTheme="minorHAnsi"/>
+          <w:b/>
+          <w:kern w:val="28"/>
+          <w:sz w:val="56"/>
+          <w:szCs w:val="56"/>
+        </w:rPr>
+      </w:pPr>
+    </w:p>
+    <w:p>
+      <w:pPr>
+        <w:rPr>
+          <w:rFonts w:asciiTheme="minorHAnsi" w:hAnsiTheme="minorHAnsi"/>
+          <w:b/>
+          <w:kern w:val="28"/>
+          <w:sz w:val="56"/>
+          <w:szCs w:val="56"/>
+        </w:rPr>
+      </w:pPr>
+    </w:p>
+    <w:p>
+      <w:pPr>
+        <w:rPr>
+          <w:rFonts w:asciiTheme="minorHAnsi" w:hAnsiTheme="minorHAnsi"/>
+          <w:b/>
+          <w:kern w:val="28"/>
+          <w:sz w:val="56"/>
+          <w:szCs w:val="56"/>
+        </w:rPr>
+      </w:pPr>
+    </w:p>
+    <w:p>
+      <w:pPr>
+        <w:rPr>
+          <w:rFonts w:asciiTheme="minorHAnsi" w:hAnsiTheme="minorHAnsi"/>
+          <w:b/>
+          <w:kern w:val="28"/>
+          <w:sz w:val="56"/>
+          <w:szCs w:val="56"/>
+        </w:rPr>
+      </w:pPr>
+    </w:p>
+    <w:p>
+      <w:pPr>
+        <w:rPr>
+          <w:rFonts w:asciiTheme="minorHAnsi" w:hAnsiTheme="minorHAnsi"/>
+          <w:b/>
+          <w:kern w:val="28"/>
+          <w:sz w:val="56"/>
+          <w:szCs w:val="56"/>
+        </w:rPr>
+      </w:pPr>
+    </w:p>
+    <w:p>
+      <w:pPr>
+        <w:rPr>
+          <w:rFonts w:asciiTheme="minorHAnsi" w:hAnsiTheme="minorHAnsi"/>
+          <w:b/>
+          <w:kern w:val="28"/>
+          <w:sz w:val="56"/>
+          <w:szCs w:val="56"/>
+        </w:rPr>
+      </w:pPr>
+    </w:p>
+    <w:p>
+      <w:pPr>
+        <w:rPr>
+          <w:rFonts w:asciiTheme="minorHAnsi" w:hAnsiTheme="minorHAnsi"/>
+          <w:b/>
+          <w:kern w:val="28"/>
+          <w:sz w:val="56"/>
+          <w:szCs w:val="56"/>
+        </w:rPr>
+      </w:pPr>
+    </w:p>
+    <w:p>
+      <w:pPr>
+        <w:rPr>
+          <w:rFonts w:asciiTheme="minorHAnsi" w:hAnsiTheme="minorHAnsi"/>
+          <w:b/>
+          <w:kern w:val="28"/>
+          <w:sz w:val="56"/>
+          <w:szCs w:val="56"/>
+        </w:rPr>
+      </w:pPr>
+    </w:p>
+    <w:p>
+      <w:pPr>
+        <w:rPr>
+          <w:rFonts w:asciiTheme="minorHAnsi" w:hAnsiTheme="minorHAnsi"/>
+          <w:b/>
+          <w:kern w:val="28"/>
+          <w:sz w:val="56"/>
+          <w:szCs w:val="56"/>
+        </w:rPr>
+      </w:pPr>
+    </w:p>
+    <w:p>
+      <w:pPr>
+        <w:rPr>
+          <w:rFonts w:asciiTheme="minorHAnsi" w:hAnsiTheme="minorHAnsi"/>
+          <w:b/>
+          <w:kern w:val="28"/>
+          <w:sz w:val="56"/>
+          <w:szCs w:val="56"/>
+        </w:rPr>
+      </w:pPr>
+    </w:p>
+    <w:p>
+      <w:pPr>
+        <w:rPr>
+          <w:rFonts w:asciiTheme="minorHAnsi" w:hAnsiTheme="minorHAnsi"/>
+          <w:b/>
+          <w:kern w:val="28"/>
+          <w:sz w:val="56"/>
+          <w:szCs w:val="56"/>
+        </w:rPr>
+      </w:pPr>
+    </w:p>
+    <w:p>
+      <w:pPr>
+        <w:rPr>
+          <w:rFonts w:asciiTheme="minorHAnsi" w:hAnsiTheme="minorHAnsi"/>
+          <w:b/>
+          <w:kern w:val="28"/>
+          <w:sz w:val="56"/>
+          <w:szCs w:val="56"/>
+        </w:rPr>
+      </w:pPr>
+    </w:p>
+    <w:p>
+      <w:pPr>
+        <w:rPr>
+          <w:rFonts w:asciiTheme="minorHAnsi" w:hAnsiTheme="minorHAnsi"/>
+          <w:b/>
+          <w:kern w:val="28"/>
+          <w:sz w:val="56"/>
+          <w:szCs w:val="56"/>
+        </w:rPr>
+      </w:pPr>
+    </w:p>
+    <w:p>
+      <w:pPr>
+        <w:rPr>
+          <w:rFonts w:asciiTheme="minorHAnsi" w:hAnsiTheme="minorHAnsi"/>
+          <w:b/>
+          <w:kern w:val="28"/>
+          <w:sz w:val="56"/>
+          <w:szCs w:val="56"/>
+        </w:rPr>
+      </w:pPr>
+    </w:p>
+    <w:p>
+      <w:pPr>
+        <w:spacing w:after="200" w:line="276" w:lineRule="auto"/>
+        <w:rPr>
+          <w:rFonts w:cs="Arial"/>
+          <w:b/>
+          <w:bCs/>
+          <w:sz w:val="24"/>
+          <w:lang w:val="es-ES"/>
+        </w:rPr>
+      </w:pPr>
+      <w:r>
+        <w:rPr>
+          <w:rFonts w:cs="Arial"/>
+          <w:b/>
+          <w:bCs/>
+          <w:sz w:val="24"/>
+          <w:lang w:val="es-ES"/>
+        </w:rPr>
+        <w:t>Historial de Revisión</w:t>
+      </w:r>
+    </w:p>
+    <w:tbl>
+      <w:tblPr>
+        <w:tblW w:w="9468" w:type="dxa"/>
+        <w:tblBorders>
+          <w:top w:val="single" w:sz="6" w:space="0" w:color="auto"/>
+          <w:left w:val="single" w:sz="6" w:space="0" w:color="auto"/>
+          <w:bottom w:val="single" w:sz="6" w:space="0" w:color="auto"/>
+          <w:right w:val="single" w:sz="6" w:space="0" w:color="auto"/>
+        </w:tblBorders>
+        <w:tblLayout w:type="fixed"/>
+        <w:tblLook w:val="0000"/>
+      </w:tblPr>
+      <w:tblGrid>
+        <w:gridCol w:w="1728"/>
+        <w:gridCol w:w="1102"/>
+        <w:gridCol w:w="4298"/>
+        <w:gridCol w:w="2340"/>
+      </w:tblGrid>
+      <w:tr>
+        <w:tc>
+          <w:tcPr>
+            <w:tcW w:w="1728" w:type="dxa"/>
+            <w:tcBorders>
+              <w:top w:val="single" w:sz="6" w:space="0" w:color="auto"/>
+              <w:bottom w:val="single" w:sz="6" w:space="0" w:color="auto"/>
+              <w:right w:val="single" w:sz="6" w:space="0" w:color="auto"/>
+            </w:tcBorders>
+            <w:shd w:val="clear" w:color="auto" w:fill="808080"/>
+          </w:tcPr>
+          <w:p>
+            <w:pPr>
+              <w:widowControl w:val="0"/>
+              <w:spacing w:before="40" w:after="40" w:line="288" w:lineRule="auto"/>
+              <w:jc w:val="center"/>
+              <w:rPr>
+                <w:rFonts w:cs="Arial"/>
+                <w:color w:val="FFFFFF"/>
+              </w:rPr>
+            </w:pPr>
+            <w:r>
+              <w:rPr>
+                <w:rFonts w:cs="Arial"/>
+                <w:color w:val="FFFFFF"/>
+                <w:sz w:val="22"/>
+                <w:szCs w:val="22"/>
+              </w:rPr>
+              <w:t>Fecha</w:t>
+            </w:r>
+          </w:p>
+        </w:tc>
+        <w:tc>
+          <w:tcPr>
+            <w:tcW w:w="1102" w:type="dxa"/>
+            <w:tcBorders>
+              <w:top w:val="single" w:sz="6" w:space="0" w:color="auto"/>
+              <w:left w:val="single" w:sz="6" w:space="0" w:color="auto"/>
+              <w:bottom w:val="single" w:sz="6" w:space="0" w:color="auto"/>
+              <w:right w:val="single" w:sz="6" w:space="0" w:color="auto"/>
+            </w:tcBorders>
+            <w:shd w:val="clear" w:color="auto" w:fill="808080"/>
+          </w:tcPr>
+          <w:p>
+            <w:pPr>
+              <w:widowControl w:val="0"/>
+              <w:spacing w:before="40" w:after="40" w:line="288" w:lineRule="auto"/>
+              <w:jc w:val="center"/>
+              <w:rPr>
+                <w:rFonts w:cs="Arial"/>
+                <w:color w:val="FFFFFF"/>
+              </w:rPr>
+            </w:pPr>
+            <w:r>
+              <w:rPr>
+                <w:rFonts w:cs="Arial"/>
+                <w:color w:val="FFFFFF"/>
+                <w:sz w:val="22"/>
+                <w:szCs w:val="22"/>
+              </w:rPr>
+              <w:t>Versión</w:t>
+            </w:r>
+          </w:p>
+        </w:tc>
+        <w:tc>
+          <w:tcPr>
+            <w:tcW w:w="4298" w:type="dxa"/>
+            <w:tcBorders>
+              <w:top w:val="single" w:sz="6" w:space="0" w:color="auto"/>
+              <w:left w:val="single" w:sz="6" w:space="0" w:color="auto"/>
+              <w:bottom w:val="single" w:sz="6" w:space="0" w:color="auto"/>
+              <w:right w:val="single" w:sz="6" w:space="0" w:color="auto"/>
+            </w:tcBorders>
+            <w:shd w:val="clear" w:color="auto" w:fill="808080"/>
+          </w:tcPr>
+          <w:p>
+            <w:pPr>
+              <w:widowControl w:val="0"/>
+              <w:spacing w:before="40" w:after="40" w:line="288" w:lineRule="auto"/>
+              <w:jc w:val="center"/>
+              <w:rPr>
+                <w:rFonts w:cs="Arial"/>
+                <w:color w:val="FFFFFF"/>
+              </w:rPr>
+            </w:pPr>
+            <w:r>
+              <w:rPr>
+                <w:rFonts w:cs="Arial"/>
+                <w:color w:val="FFFFFF"/>
+                <w:sz w:val="22"/>
+                <w:szCs w:val="22"/>
+              </w:rPr>
+              <w:t>Descripción</w:t>
+            </w:r>
+          </w:p>
+        </w:tc>
+        <w:tc>
+          <w:tcPr>
+            <w:tcW w:w="2340" w:type="dxa"/>
+            <w:tcBorders>
+              <w:top w:val="single" w:sz="6" w:space="0" w:color="auto"/>
+              <w:left w:val="single" w:sz="6" w:space="0" w:color="auto"/>
+              <w:bottom w:val="single" w:sz="6" w:space="0" w:color="auto"/>
+            </w:tcBorders>
+            <w:shd w:val="clear" w:color="auto" w:fill="808080"/>
+          </w:tcPr>
+          <w:p>
+            <w:pPr>
+              <w:widowControl w:val="0"/>
+              <w:spacing w:before="40" w:after="40" w:line="288" w:lineRule="auto"/>
+              <w:jc w:val="center"/>
+              <w:rPr>
+                <w:rFonts w:cs="Arial"/>
+                <w:color w:val="FFFFFF"/>
+              </w:rPr>
+            </w:pPr>
+            <w:r>
+              <w:rPr>
+                <w:rFonts w:cs="Arial"/>
+                <w:color w:val="FFFFFF"/>
+                <w:sz w:val="22"/>
+                <w:szCs w:val="22"/>
+              </w:rPr>
+              <w:t>Autor</w:t>
+            </w:r>
+          </w:p>
+        </w:tc>
+      </w:tr>
+      <w:tr>
+        <w:tc>
+          <w:tcPr>
+            <w:tcW w:w="1728" w:type="dxa"/>
+            <w:tcBorders>
+              <w:top w:val="single" w:sz="6" w:space="0" w:color="auto"/>
+              <w:bottom w:val="single" w:sz="6" w:space="0" w:color="auto"/>
+              <w:right w:val="single" w:sz="6" w:space="0" w:color="auto"/>
+            </w:tcBorders>
+          </w:tcPr>
+          <w:p>
+            <w:pPr>
+              <w:pStyle w:val="Encabezado"/>
+              <w:spacing w:after="120"/>
+              <w:jc w:val="center"/>
+              <w:rPr>
+                <w:rFonts w:cs="Arial"/>
+              </w:rPr>
+            </w:pPr>
+          </w:p>
+        </w:tc>
+        <w:tc>
+          <w:tcPr>
+            <w:tcW w:w="1102" w:type="dxa"/>
+            <w:tcBorders>
+              <w:top w:val="single" w:sz="6" w:space="0" w:color="auto"/>
+              <w:left w:val="single" w:sz="6" w:space="0" w:color="auto"/>
+              <w:bottom w:val="single" w:sz="6" w:space="0" w:color="auto"/>
+              <w:right w:val="single" w:sz="6" w:space="0" w:color="auto"/>
+            </w:tcBorders>
+          </w:tcPr>
+          <w:p>
+            <w:pPr>
+              <w:pStyle w:val="Encabezado"/>
+              <w:spacing w:after="120"/>
+              <w:jc w:val="center"/>
+              <w:rPr>
+                <w:rFonts w:cs="Arial"/>
+              </w:rPr>
+            </w:pPr>
+          </w:p>
+        </w:tc>
+        <w:tc>
+          <w:tcPr>
+            <w:tcW w:w="4298" w:type="dxa"/>
+            <w:tcBorders>
+              <w:top w:val="single" w:sz="6" w:space="0" w:color="auto"/>
+              <w:left w:val="single" w:sz="6" w:space="0" w:color="auto"/>
+              <w:bottom w:val="single" w:sz="6" w:space="0" w:color="auto"/>
+              <w:right w:val="single" w:sz="6" w:space="0" w:color="auto"/>
+            </w:tcBorders>
+          </w:tcPr>
+          <w:p>
+            <w:pPr>
+              <w:pStyle w:val="Encabezado"/>
+              <w:spacing w:after="120"/>
+              <w:jc w:val="center"/>
+              <w:rPr>
+                <w:rFonts w:cs="Arial"/>
+              </w:rPr>
+            </w:pPr>
+          </w:p>
+        </w:tc>
+        <w:tc>
+          <w:tcPr>
+            <w:tcW w:w="2340" w:type="dxa"/>
+            <w:tcBorders>
+              <w:top w:val="single" w:sz="6" w:space="0" w:color="auto"/>
+              <w:left w:val="single" w:sz="6" w:space="0" w:color="auto"/>
+              <w:bottom w:val="single" w:sz="6" w:space="0" w:color="auto"/>
+            </w:tcBorders>
+          </w:tcPr>
+          <w:p>
+            <w:pPr>
+              <w:pStyle w:val="Encabezado"/>
+              <w:spacing w:after="120"/>
+              <w:jc w:val="center"/>
+              <w:rPr>
+                <w:rFonts w:cs="Arial"/>
+              </w:rPr>
+            </w:pPr>
+          </w:p>
+        </w:tc>
+      </w:tr>
+      <w:tr>
+        <w:tc>
+          <w:tcPr>
+            <w:tcW w:w="1728" w:type="dxa"/>
+            <w:tcBorders>
+              <w:top w:val="single" w:sz="6" w:space="0" w:color="auto"/>
+              <w:bottom w:val="single" w:sz="6" w:space="0" w:color="auto"/>
+              <w:right w:val="single" w:sz="6" w:space="0" w:color="auto"/>
+            </w:tcBorders>
+          </w:tcPr>
+          <w:p>
+            <w:pPr>
+              <w:pStyle w:val="Encabezado"/>
+              <w:spacing w:after="120"/>
+              <w:jc w:val="center"/>
+              <w:rPr>
+                <w:rFonts w:cs="Arial"/>
+              </w:rPr>
+            </w:pPr>
+          </w:p>
+        </w:tc>
+        <w:tc>
+          <w:tcPr>
+            <w:tcW w:w="1102" w:type="dxa"/>
+            <w:tcBorders>
+              <w:top w:val="single" w:sz="6" w:space="0" w:color="auto"/>
+              <w:left w:val="single" w:sz="6" w:space="0" w:color="auto"/>
+              <w:bottom w:val="single" w:sz="6" w:space="0" w:color="auto"/>
+              <w:right w:val="single" w:sz="6" w:space="0" w:color="auto"/>
+            </w:tcBorders>
+          </w:tcPr>
+          <w:p>
+            <w:pPr>
+              <w:pStyle w:val="Encabezado"/>
+              <w:spacing w:after="120"/>
+              <w:jc w:val="center"/>
+              <w:rPr>
+                <w:rFonts w:cs="Arial"/>
+              </w:rPr>
+            </w:pPr>
+          </w:p>
+        </w:tc>
+        <w:tc>
+          <w:tcPr>
+            <w:tcW w:w="4298" w:type="dxa"/>
+            <w:tcBorders>
+              <w:top w:val="single" w:sz="6" w:space="0" w:color="auto"/>
+              <w:left w:val="single" w:sz="6" w:space="0" w:color="auto"/>
+              <w:bottom w:val="single" w:sz="6" w:space="0" w:color="auto"/>
+              <w:right w:val="single" w:sz="6" w:space="0" w:color="auto"/>
+            </w:tcBorders>
+          </w:tcPr>
+          <w:p>
+            <w:pPr>
+              <w:pStyle w:val="Encabezado"/>
+              <w:spacing w:after="120"/>
+              <w:jc w:val="center"/>
+              <w:rPr>
+                <w:rFonts w:cs="Arial"/>
+              </w:rPr>
+            </w:pPr>
+          </w:p>
+        </w:tc>
+        <w:tc>
+          <w:tcPr>
+            <w:tcW w:w="2340" w:type="dxa"/>
+            <w:tcBorders>
+              <w:top w:val="single" w:sz="6" w:space="0" w:color="auto"/>
+              <w:left w:val="single" w:sz="6" w:space="0" w:color="auto"/>
+              <w:bottom w:val="single" w:sz="6" w:space="0" w:color="auto"/>
+            </w:tcBorders>
+          </w:tcPr>
+          <w:p>
+            <w:pPr>
+              <w:pStyle w:val="Encabezado"/>
+              <w:spacing w:after="120"/>
+              <w:rPr>
+                <w:rFonts w:cs="Arial"/>
+              </w:rPr>
+            </w:pPr>
+          </w:p>
+        </w:tc>
+      </w:tr>
+      <w:tr>
+        <w:tc>
+          <w:tcPr>
+            <w:tcW w:w="1728" w:type="dxa"/>
+            <w:tcBorders>
+              <w:top w:val="single" w:sz="6" w:space="0" w:color="auto"/>
+              <w:bottom w:val="single" w:sz="6" w:space="0" w:color="auto"/>
+              <w:right w:val="single" w:sz="6" w:space="0" w:color="auto"/>
+            </w:tcBorders>
+          </w:tcPr>
+          <w:p>
+            <w:pPr>
+              <w:pStyle w:val="Encabezado"/>
+              <w:spacing w:after="120"/>
+              <w:jc w:val="center"/>
+              <w:rPr>
+                <w:rFonts w:cs="Arial"/>
+              </w:rPr>
+            </w:pPr>
+          </w:p>
+        </w:tc>
+        <w:tc>
+          <w:tcPr>
+            <w:tcW w:w="1102" w:type="dxa"/>
+            <w:tcBorders>
+              <w:top w:val="single" w:sz="6" w:space="0" w:color="auto"/>
+              <w:left w:val="single" w:sz="6" w:space="0" w:color="auto"/>
+              <w:bottom w:val="single" w:sz="6" w:space="0" w:color="auto"/>
+              <w:right w:val="single" w:sz="6" w:space="0" w:color="auto"/>
+            </w:tcBorders>
+          </w:tcPr>
+          <w:p>
+            <w:pPr>
+              <w:pStyle w:val="Encabezado"/>
+              <w:spacing w:after="120"/>
+              <w:jc w:val="center"/>
+              <w:rPr>
+                <w:rFonts w:cs="Arial"/>
+              </w:rPr>
+            </w:pPr>
+          </w:p>
+        </w:tc>
+        <w:tc>
+          <w:tcPr>
+            <w:tcW w:w="4298" w:type="dxa"/>
+            <w:tcBorders>
+              <w:top w:val="single" w:sz="6" w:space="0" w:color="auto"/>
+              <w:left w:val="single" w:sz="6" w:space="0" w:color="auto"/>
+              <w:bottom w:val="single" w:sz="6" w:space="0" w:color="auto"/>
+              <w:right w:val="single" w:sz="6" w:space="0" w:color="auto"/>
+            </w:tcBorders>
+          </w:tcPr>
+          <w:p>
+            <w:pPr>
+              <w:pStyle w:val="Encabezado"/>
+              <w:spacing w:after="120"/>
+              <w:jc w:val="center"/>
+              <w:rPr>
+                <w:rFonts w:cs="Arial"/>
+              </w:rPr>
+            </w:pPr>
+          </w:p>
+        </w:tc>
+        <w:tc>
+          <w:tcPr>
+            <w:tcW w:w="2340" w:type="dxa"/>
+            <w:tcBorders>
+              <w:top w:val="single" w:sz="6" w:space="0" w:color="auto"/>
+              <w:left w:val="single" w:sz="6" w:space="0" w:color="auto"/>
+              <w:bottom w:val="single" w:sz="6" w:space="0" w:color="auto"/>
+            </w:tcBorders>
+          </w:tcPr>
+          <w:p>
+            <w:pPr>
+              <w:pStyle w:val="Encabezado"/>
+              <w:spacing w:after="120"/>
+              <w:jc w:val="center"/>
+              <w:rPr>
+                <w:rFonts w:cs="Arial"/>
+              </w:rPr>
+            </w:pPr>
+          </w:p>
+        </w:tc>
+      </w:tr>
+      <w:tr>
+        <w:tc>
+          <w:tcPr>
+            <w:tcW w:w="1728" w:type="dxa"/>
+            <w:tcBorders>
+              <w:top w:val="single" w:sz="6" w:space="0" w:color="auto"/>
+              <w:bottom w:val="single" w:sz="6" w:space="0" w:color="auto"/>
+              <w:right w:val="single" w:sz="6" w:space="0" w:color="auto"/>
+            </w:tcBorders>
+          </w:tcPr>
+          <w:p>
+            <w:pPr>
+              <w:pStyle w:val="Encabezado"/>
+              <w:spacing w:after="120"/>
+              <w:jc w:val="center"/>
+              <w:rPr>
+                <w:rFonts w:cs="Arial"/>
+              </w:rPr>
+            </w:pPr>
+          </w:p>
+        </w:tc>
+        <w:tc>
+          <w:tcPr>
+            <w:tcW w:w="1102" w:type="dxa"/>
+            <w:tcBorders>
+              <w:top w:val="single" w:sz="6" w:space="0" w:color="auto"/>
+              <w:left w:val="single" w:sz="6" w:space="0" w:color="auto"/>
+              <w:bottom w:val="single" w:sz="6" w:space="0" w:color="auto"/>
+              <w:right w:val="single" w:sz="6" w:space="0" w:color="auto"/>
+            </w:tcBorders>
+          </w:tcPr>
+          <w:p>
+            <w:pPr>
+              <w:pStyle w:val="Encabezado"/>
+              <w:spacing w:after="120"/>
+              <w:jc w:val="center"/>
+              <w:rPr>
+                <w:rFonts w:cs="Arial"/>
+              </w:rPr>
+            </w:pPr>
+          </w:p>
+        </w:tc>
+        <w:tc>
+          <w:tcPr>
+            <w:tcW w:w="4298" w:type="dxa"/>
+            <w:tcBorders>
+              <w:top w:val="single" w:sz="6" w:space="0" w:color="auto"/>
+              <w:left w:val="single" w:sz="6" w:space="0" w:color="auto"/>
+              <w:bottom w:val="single" w:sz="6" w:space="0" w:color="auto"/>
+              <w:right w:val="single" w:sz="6" w:space="0" w:color="auto"/>
+            </w:tcBorders>
+          </w:tcPr>
+          <w:p>
+            <w:pPr>
+              <w:pStyle w:val="Encabezado"/>
+              <w:spacing w:after="120"/>
+              <w:jc w:val="center"/>
+              <w:rPr>
+                <w:rFonts w:cs="Arial"/>
+              </w:rPr>
+            </w:pPr>
+          </w:p>
+        </w:tc>
+        <w:tc>
+          <w:tcPr>
+            <w:tcW w:w="2340" w:type="dxa"/>
+            <w:tcBorders>
+              <w:top w:val="single" w:sz="6" w:space="0" w:color="auto"/>
+              <w:left w:val="single" w:sz="6" w:space="0" w:color="auto"/>
+              <w:bottom w:val="single" w:sz="6" w:space="0" w:color="auto"/>
+            </w:tcBorders>
+          </w:tcPr>
+          <w:p>
+            <w:pPr>
+              <w:pStyle w:val="Encabezado"/>
+              <w:spacing w:after="120"/>
+              <w:jc w:val="center"/>
+              <w:rPr>
+                <w:rFonts w:cs="Arial"/>
+              </w:rPr>
+            </w:pPr>
+          </w:p>
+        </w:tc>
+      </w:tr>
+    </w:tbl>
+    <w:p>
+      <w:pPr>
+        <w:rPr>
+          <w:rFonts w:asciiTheme="minorHAnsi" w:hAnsiTheme="minorHAnsi"/>
+          <w:b/>
+          <w:kern w:val="28"/>
+          <w:sz w:val="56"/>
+          <w:szCs w:val="56"/>
+        </w:rPr>
+      </w:pPr>
+    </w:p>
+    <w:p>
+      <w:pPr>
+        <w:rPr>
+          <w:rFonts w:asciiTheme="minorHAnsi" w:hAnsiTheme="minorHAnsi"/>
+          <w:b/>
+          <w:kern w:val="28"/>
+          <w:sz w:val="56"/>
+          <w:szCs w:val="56"/>
+        </w:rPr>
+      </w:pPr>
+    </w:p>
+    <w:p>
+      <w:pPr>
+        <w:rPr>
+          <w:rFonts w:asciiTheme="minorHAnsi" w:hAnsiTheme="minorHAnsi"/>
+          <w:b/>
+          <w:kern w:val="28"/>
+          <w:sz w:val="56"/>
+          <w:szCs w:val="56"/>
+        </w:rPr>
+      </w:pPr>
+    </w:p>
+    <w:p>
+      <w:pPr>
+        <w:rPr>
+          <w:rFonts w:asciiTheme="minorHAnsi" w:hAnsiTheme="minorHAnsi"/>
+          <w:b/>
+          <w:kern w:val="28"/>
+          <w:sz w:val="56"/>
+          <w:szCs w:val="56"/>
+        </w:rPr>
+      </w:pPr>
+    </w:p>
+    <w:p>
+      <w:pPr>
+        <w:rPr>
+          <w:rFonts w:asciiTheme="minorHAnsi" w:hAnsiTheme="minorHAnsi"/>
+          <w:b/>
+          <w:kern w:val="28"/>
+          <w:sz w:val="56"/>
+          <w:szCs w:val="56"/>
+        </w:rPr>
+      </w:pPr>
+    </w:p>
+    <w:p>
+      <w:pPr>
+        <w:rPr>
+          <w:rFonts w:asciiTheme="minorHAnsi" w:hAnsiTheme="minorHAnsi"/>
+          <w:b/>
+          <w:kern w:val="28"/>
+          <w:sz w:val="56"/>
+          <w:szCs w:val="56"/>
+        </w:rPr>
+      </w:pPr>
+    </w:p>
+    <w:p>
+      <w:pPr>
+        <w:rPr>
+          <w:rFonts w:asciiTheme="minorHAnsi" w:hAnsiTheme="minorHAnsi"/>
+          <w:b/>
+          <w:kern w:val="28"/>
+          <w:sz w:val="56"/>
+          <w:szCs w:val="56"/>
+        </w:rPr>
+      </w:pPr>
+    </w:p>
+    <w:p>
+      <w:pPr>
+        <w:rPr>
+          <w:rFonts w:asciiTheme="minorHAnsi" w:hAnsiTheme="minorHAnsi"/>
+          <w:b/>
+          <w:kern w:val="28"/>
+          <w:sz w:val="56"/>
+          <w:szCs w:val="56"/>
+        </w:rPr>
+      </w:pPr>
+    </w:p>
+    <w:p>
+      <w:pPr>
+        <w:rPr>
+          <w:rFonts w:asciiTheme="minorHAnsi" w:hAnsiTheme="minorHAnsi"/>
+          <w:b/>
+          <w:kern w:val="28"/>
+          <w:sz w:val="56"/>
+          <w:szCs w:val="56"/>
+        </w:rPr>
+      </w:pPr>
+    </w:p>
+    <w:p>
+      <w:pPr>
+        <w:rPr>
+          <w:rFonts w:asciiTheme="minorHAnsi" w:hAnsiTheme="minorHAnsi"/>
+          <w:b/>
+          <w:kern w:val="28"/>
+          <w:sz w:val="56"/>
+          <w:szCs w:val="56"/>
+        </w:rPr>
+      </w:pPr>
+    </w:p>
+    <w:p>
+      <w:pPr>
+        <w:rPr>
+          <w:rFonts w:asciiTheme="minorHAnsi" w:hAnsiTheme="minorHAnsi"/>
+          <w:b/>
+          <w:kern w:val="28"/>
+          <w:sz w:val="56"/>
+          <w:szCs w:val="56"/>
+        </w:rPr>
+      </w:pPr>
+    </w:p>
+    <w:p>
+      <w:pPr>
+        <w:rPr>
+          <w:rFonts w:asciiTheme="minorHAnsi" w:hAnsiTheme="minorHAnsi"/>
+          <w:b/>
+          <w:kern w:val="28"/>
+          <w:sz w:val="56"/>
+          <w:szCs w:val="56"/>
+        </w:rPr>
+      </w:pPr>
+    </w:p>
+    <w:p>
+      <w:pPr>
+        <w:rPr>
+          <w:rFonts w:asciiTheme="minorHAnsi" w:hAnsiTheme="minorHAnsi"/>
+          <w:b/>
+          <w:kern w:val="28"/>
+          <w:sz w:val="56"/>
+          <w:szCs w:val="56"/>
+        </w:rPr>
+      </w:pPr>
+    </w:p>
+    <w:p>
+      <w:pPr>
+        <w:rPr>
+          <w:rFonts w:asciiTheme="minorHAnsi" w:hAnsiTheme="minorHAnsi"/>
+          <w:b/>
+          <w:kern w:val="28"/>
+          <w:sz w:val="56"/>
+          <w:szCs w:val="56"/>
+        </w:rPr>
+      </w:pPr>
+    </w:p>
+    <w:p>
+      <w:pPr>
+        <w:rPr>
+          <w:rFonts w:asciiTheme="minorHAnsi" w:hAnsiTheme="minorHAnsi"/>
+          <w:b/>
+          <w:kern w:val="28"/>
+          <w:sz w:val="56"/>
+          <w:szCs w:val="56"/>
+        </w:rPr>
+      </w:pPr>
+    </w:p>
+    <w:p>
+      <w:pPr>
+        <w:rPr>
+          <w:rFonts w:asciiTheme="minorHAnsi" w:hAnsiTheme="minorHAnsi"/>
+          <w:b/>
+          <w:kern w:val="28"/>
+          <w:sz w:val="56"/>
+          <w:szCs w:val="56"/>
+        </w:rPr>
+      </w:pPr>
+    </w:p>
+    <w:p>
+      <w:pPr>
+        <w:rPr>
+          <w:rFonts w:asciiTheme="minorHAnsi" w:hAnsiTheme="minorHAnsi"/>
+          <w:b/>
+          <w:kern w:val="28"/>
+          <w:sz w:val="56"/>
+          <w:szCs w:val="56"/>
+        </w:rPr>
+      </w:pPr>
+    </w:p>
+    <w:p>
+      <w:pPr>
+        <w:rPr>
+          <w:rFonts w:asciiTheme="minorHAnsi" w:hAnsiTheme="minorHAnsi"/>
+          <w:b/>
+          <w:kern w:val="28"/>
+          <w:sz w:val="56"/>
+          <w:szCs w:val="56"/>
+        </w:rPr>
+      </w:pPr>
     </w:p>
     <w:p>
       <w:pPr>
@@ -781,6 +2473,205 @@
           <w:rFonts w:asciiTheme="minorHAnsi" w:hAnsiTheme="minorHAnsi"/>
           <w:b/>
           <w:sz w:val="42"/>
+          <w:lang w:val="es-AR"/>
+        </w:rPr>
+      </w:pPr>
+      <w:r>
+        <w:rPr>
+          <w:rFonts w:asciiTheme="minorHAnsi" w:hAnsiTheme="minorHAnsi"/>
+          <w:b/>
+          <w:sz w:val="42"/>
+          <w:lang w:val="es-AR"/>
+        </w:rPr>
+        <w:t>Especificación de Requerimientos (Funcionales y de Software)</w:t>
+      </w:r>
+    </w:p>
+    <w:p>
+      <w:pPr>
+        <w:rPr>
+          <w:rFonts w:asciiTheme="minorHAnsi" w:hAnsiTheme="minorHAnsi"/>
+          <w:kern w:val="28"/>
+          <w:lang w:val="en-GB"/>
+        </w:rPr>
+      </w:pPr>
+    </w:p>
+    <w:p>
+      <w:pPr>
+        <w:rPr>
+          <w:rFonts w:asciiTheme="minorHAnsi" w:hAnsiTheme="minorHAnsi"/>
+          <w:kern w:val="28"/>
+          <w:lang w:val="en-GB"/>
+        </w:rPr>
+      </w:pPr>
+    </w:p>
+    <w:p>
+      <w:pPr>
+        <w:rPr>
+          <w:rFonts w:asciiTheme="minorHAnsi" w:hAnsiTheme="minorHAnsi"/>
+          <w:kern w:val="28"/>
+          <w:lang w:val="en-GB"/>
+        </w:rPr>
+      </w:pPr>
+    </w:p>
+    <w:p>
+      <w:pPr>
+        <w:rPr>
+          <w:rFonts w:asciiTheme="minorHAnsi" w:hAnsiTheme="minorHAnsi"/>
+          <w:kern w:val="28"/>
+          <w:lang w:val="en-GB"/>
+        </w:rPr>
+      </w:pPr>
+    </w:p>
+    <w:p>
+      <w:pPr>
+        <w:rPr>
+          <w:rFonts w:asciiTheme="minorHAnsi" w:hAnsiTheme="minorHAnsi"/>
+          <w:kern w:val="28"/>
+          <w:lang w:val="en-GB"/>
+        </w:rPr>
+      </w:pPr>
+    </w:p>
+    <w:p>
+      <w:pPr>
+        <w:rPr>
+          <w:rFonts w:asciiTheme="minorHAnsi" w:hAnsiTheme="minorHAnsi"/>
+          <w:kern w:val="28"/>
+          <w:lang w:val="en-GB"/>
+        </w:rPr>
+      </w:pPr>
+    </w:p>
+    <w:p>
+      <w:pPr>
+        <w:rPr>
+          <w:rFonts w:asciiTheme="minorHAnsi" w:hAnsiTheme="minorHAnsi"/>
+          <w:kern w:val="28"/>
+          <w:lang w:val="en-GB"/>
+        </w:rPr>
+      </w:pPr>
+    </w:p>
+    <w:p>
+      <w:pPr>
+        <w:rPr>
+          <w:rFonts w:asciiTheme="minorHAnsi" w:hAnsiTheme="minorHAnsi"/>
+          <w:kern w:val="28"/>
+          <w:lang w:val="en-GB"/>
+        </w:rPr>
+      </w:pPr>
+    </w:p>
+    <w:p>
+      <w:pPr>
+        <w:rPr>
+          <w:rFonts w:asciiTheme="minorHAnsi" w:hAnsiTheme="minorHAnsi"/>
+          <w:kern w:val="28"/>
+          <w:lang w:val="en-GB"/>
+        </w:rPr>
+      </w:pPr>
+    </w:p>
+    <w:p>
+      <w:pPr>
+        <w:rPr>
+          <w:rFonts w:asciiTheme="minorHAnsi" w:hAnsiTheme="minorHAnsi"/>
+          <w:kern w:val="28"/>
+          <w:lang w:val="en-GB"/>
+        </w:rPr>
+      </w:pPr>
+    </w:p>
+    <w:p>
+      <w:pPr>
+        <w:rPr>
+          <w:rFonts w:asciiTheme="minorHAnsi" w:hAnsiTheme="minorHAnsi"/>
+          <w:kern w:val="28"/>
+          <w:lang w:val="en-GB"/>
+        </w:rPr>
+      </w:pPr>
+    </w:p>
+    <w:p>
+      <w:pPr>
+        <w:rPr>
+          <w:rFonts w:asciiTheme="minorHAnsi" w:hAnsiTheme="minorHAnsi"/>
+          <w:kern w:val="28"/>
+          <w:lang w:val="en-GB"/>
+        </w:rPr>
+      </w:pPr>
+    </w:p>
+    <w:p>
+      <w:pPr>
+        <w:rPr>
+          <w:rFonts w:asciiTheme="minorHAnsi" w:hAnsiTheme="minorHAnsi"/>
+          <w:kern w:val="28"/>
+          <w:lang w:val="en-GB"/>
+        </w:rPr>
+      </w:pPr>
+    </w:p>
+    <w:p>
+      <w:pPr>
+        <w:rPr>
+          <w:rFonts w:asciiTheme="minorHAnsi" w:hAnsiTheme="minorHAnsi"/>
+          <w:kern w:val="28"/>
+          <w:lang w:val="en-GB"/>
+        </w:rPr>
+      </w:pPr>
+    </w:p>
+    <w:p>
+      <w:pPr>
+        <w:rPr>
+          <w:rFonts w:asciiTheme="minorHAnsi" w:hAnsiTheme="minorHAnsi"/>
+          <w:kern w:val="28"/>
+          <w:lang w:val="en-GB"/>
+        </w:rPr>
+      </w:pPr>
+    </w:p>
+    <w:p>
+      <w:pPr>
+        <w:rPr>
+          <w:rFonts w:asciiTheme="minorHAnsi" w:hAnsiTheme="minorHAnsi"/>
+          <w:kern w:val="28"/>
+          <w:lang w:val="en-GB"/>
+        </w:rPr>
+      </w:pPr>
+    </w:p>
+    <w:p>
+      <w:pPr>
+        <w:rPr>
+          <w:rFonts w:asciiTheme="minorHAnsi" w:hAnsiTheme="minorHAnsi"/>
+          <w:kern w:val="28"/>
+          <w:lang w:val="en-GB"/>
+        </w:rPr>
+      </w:pPr>
+    </w:p>
+    <w:p>
+      <w:pPr>
+        <w:rPr>
+          <w:rFonts w:asciiTheme="minorHAnsi" w:hAnsiTheme="minorHAnsi"/>
+          <w:kern w:val="28"/>
+          <w:lang w:val="en-GB"/>
+        </w:rPr>
+      </w:pPr>
+    </w:p>
+    <w:p>
+      <w:pPr>
+        <w:rPr>
+          <w:rFonts w:asciiTheme="minorHAnsi" w:hAnsiTheme="minorHAnsi"/>
+          <w:kern w:val="28"/>
+          <w:lang w:val="en-GB"/>
+        </w:rPr>
+      </w:pPr>
+    </w:p>
+    <w:p>
+      <w:pPr>
+        <w:rPr>
+          <w:rFonts w:asciiTheme="minorHAnsi" w:hAnsiTheme="minorHAnsi"/>
+          <w:kern w:val="28"/>
+          <w:lang w:val="en-GB"/>
+        </w:rPr>
+      </w:pPr>
+    </w:p>
+    <w:p>
+      <w:pPr>
+        <w:rPr>
+          <w:rFonts w:asciiTheme="minorHAnsi" w:hAnsiTheme="minorHAnsi"/>
+          <w:kern w:val="28"/>
+          <w:lang w:val="en-GB"/>
         </w:rPr>
       </w:pPr>
     </w:p>
@@ -2278,21 +4169,18 @@
       <w:r>
         <w:rPr>
           <w:rStyle w:val="EstiloCuerpo"/>
-          <w:highlight w:val="yellow"/>
         </w:rPr>
         <w:t>The following tables out</w:t>
       </w:r>
       <w:r>
         <w:rPr>
           <w:rStyle w:val="EstiloCuerpo"/>
-          <w:highlight w:val="yellow"/>
         </w:rPr>
         <w:t>line the requirement specifically around the customer’s Sales Force Automation functionality</w:t>
       </w:r>
       <w:r>
         <w:rPr>
           <w:rStyle w:val="EstiloCuerpo"/>
-          <w:highlight w:val="yellow"/>
         </w:rPr>
         <w:t>.</w:t>
       </w:r>
@@ -3304,11 +5192,12 @@
       </w:pPr>
     </w:p>
     <w:sectPr>
-      <w:headerReference w:type="first" r:id="rId11"/>
-      <w:footerReference w:type="first" r:id="rId12"/>
+      <w:footerReference w:type="default" r:id="rId11"/>
+      <w:headerReference w:type="first" r:id="rId12"/>
+      <w:footerReference w:type="first" r:id="rId13"/>
       <w:pgSz w:w="11907" w:h="16839" w:code="9"/>
       <w:pgMar w:top="431" w:right="720" w:bottom="720" w:left="720" w:header="720" w:footer="720" w:gutter="245"/>
-      <w:pgNumType w:start="0"/>
+      <w:pgNumType w:start="1"/>
       <w:cols w:space="720"/>
       <w:titlePg/>
       <w:docGrid w:linePitch="326"/>
@@ -3340,114 +5229,62 @@
 <w:ftr xmlns:ve="http://schemas.openxmlformats.org/markup-compatibility/2006" xmlns:o="urn:schemas-microsoft-com:office:office" xmlns:r="http://schemas.openxmlformats.org/officeDocument/2006/relationships" xmlns:m="http://schemas.openxmlformats.org/officeDocument/2006/math" xmlns:v="urn:schemas-microsoft-com:vml" xmlns:wp="http://schemas.openxmlformats.org/drawingml/2006/wordprocessingDrawing" xmlns:w10="urn:schemas-microsoft-com:office:word" xmlns:w="http://schemas.openxmlformats.org/wordprocessingml/2006/main" xmlns:wne="http://schemas.microsoft.com/office/word/2006/wordml">
   <w:sdt>
     <w:sdtPr>
-      <w:id w:val="-756904412"/>
+      <w:id w:val="12987347"/>
       <w:docPartObj>
         <w:docPartGallery w:val="Page Numbers (Bottom of Page)"/>
         <w:docPartUnique/>
       </w:docPartObj>
     </w:sdtPr>
     <w:sdtContent>
-      <w:sdt>
-        <w:sdtPr>
-          <w:id w:val="-1669238322"/>
-          <w:docPartObj>
-            <w:docPartGallery w:val="Page Numbers (Top of Page)"/>
-            <w:docPartUnique/>
-          </w:docPartObj>
-        </w:sdtPr>
-        <w:sdtContent>
-          <w:p>
-            <w:pPr>
-              <w:pStyle w:val="Piedepgina"/>
-              <w:jc w:val="center"/>
-            </w:pPr>
-            <w:r>
-              <w:t xml:space="preserve">Page </w:t>
-            </w:r>
-            <w:r>
-              <w:rPr>
-                <w:b/>
-                <w:bCs/>
-                <w:sz w:val="24"/>
-              </w:rPr>
-              <w:fldChar w:fldCharType="begin"/>
-            </w:r>
-            <w:r>
-              <w:rPr>
-                <w:b/>
-                <w:bCs/>
-              </w:rPr>
-              <w:instrText xml:space="preserve"> PAGE </w:instrText>
-            </w:r>
-            <w:r>
-              <w:rPr>
-                <w:b/>
-                <w:bCs/>
-                <w:sz w:val="24"/>
-              </w:rPr>
-              <w:fldChar w:fldCharType="separate"/>
-            </w:r>
-            <w:r>
-              <w:rPr>
-                <w:b/>
-                <w:bCs/>
-                <w:noProof/>
-              </w:rPr>
-              <w:t>0</w:t>
-            </w:r>
-            <w:r>
-              <w:rPr>
-                <w:b/>
-                <w:bCs/>
-                <w:sz w:val="24"/>
-              </w:rPr>
-              <w:fldChar w:fldCharType="end"/>
-            </w:r>
-            <w:r>
-              <w:t xml:space="preserve"> of </w:t>
-            </w:r>
-            <w:r>
-              <w:rPr>
-                <w:b/>
-                <w:bCs/>
-                <w:sz w:val="24"/>
-              </w:rPr>
-              <w:fldChar w:fldCharType="begin"/>
-            </w:r>
-            <w:r>
-              <w:rPr>
-                <w:b/>
-                <w:bCs/>
-              </w:rPr>
-              <w:instrText xml:space="preserve"> NUMPAGES  </w:instrText>
-            </w:r>
-            <w:r>
-              <w:rPr>
-                <w:b/>
-                <w:bCs/>
-                <w:sz w:val="24"/>
-              </w:rPr>
-              <w:fldChar w:fldCharType="separate"/>
-            </w:r>
-            <w:r>
-              <w:rPr>
-                <w:b/>
-                <w:bCs/>
-                <w:noProof/>
-              </w:rPr>
-              <w:t>4</w:t>
-            </w:r>
-            <w:r>
-              <w:rPr>
-                <w:b/>
-                <w:bCs/>
-                <w:sz w:val="24"/>
-              </w:rPr>
-              <w:fldChar w:fldCharType="end"/>
-            </w:r>
-          </w:p>
-        </w:sdtContent>
-      </w:sdt>
+      <w:p>
+        <w:pPr>
+          <w:pStyle w:val="Piedepgina"/>
+          <w:jc w:val="center"/>
+        </w:pPr>
+        <w:fldSimple w:instr=" PAGE   \* MERGEFORMAT ">
+          <w:r>
+            <w:rPr>
+              <w:noProof/>
+            </w:rPr>
+            <w:t>2</w:t>
+          </w:r>
+        </w:fldSimple>
+      </w:p>
+    </w:sdtContent>
+  </w:sdt>
+  <w:p>
+    <w:pPr>
+      <w:pStyle w:val="Piedepgina"/>
+    </w:pPr>
+  </w:p>
+</w:ftr>
+</file>
+
+<file path=word/footer2.xml><?xml version="1.0" encoding="utf-8"?>
+<w:ftr xmlns:ve="http://schemas.openxmlformats.org/markup-compatibility/2006" xmlns:o="urn:schemas-microsoft-com:office:office" xmlns:r="http://schemas.openxmlformats.org/officeDocument/2006/relationships" xmlns:m="http://schemas.openxmlformats.org/officeDocument/2006/math" xmlns:v="urn:schemas-microsoft-com:vml" xmlns:wp="http://schemas.openxmlformats.org/drawingml/2006/wordprocessingDrawing" xmlns:w10="urn:schemas-microsoft-com:office:word" xmlns:w="http://schemas.openxmlformats.org/wordprocessingml/2006/main" xmlns:wne="http://schemas.microsoft.com/office/word/2006/wordml">
+  <w:sdt>
+    <w:sdtPr>
+      <w:id w:val="12987346"/>
+      <w:docPartObj>
+        <w:docPartGallery w:val="Page Numbers (Bottom of Page)"/>
+        <w:docPartUnique/>
+      </w:docPartObj>
+    </w:sdtPr>
+    <w:sdtContent>
+      <w:p>
+        <w:pPr>
+          <w:pStyle w:val="Piedepgina"/>
+          <w:jc w:val="center"/>
+        </w:pPr>
+        <w:fldSimple w:instr=" PAGE   \* MERGEFORMAT ">
+          <w:r>
+            <w:rPr>
+              <w:noProof/>
+            </w:rPr>
+            <w:t>1</w:t>
+          </w:r>
+        </w:fldSimple>
+      </w:p>
     </w:sdtContent>
   </w:sdt>
   <w:p>
@@ -3548,10 +5385,10 @@
                 <v:path o:extrusionok="f" gradientshapeok="t" o:connecttype="rect"/>
                 <o:lock v:ext="edit" aspectratio="t"/>
               </v:shapetype>
-              <v:shape id="_x0000_s2049" type="#_x0000_t75" style="position:absolute;left:0;text-align:left;margin-left:-1.25pt;margin-top:25.7pt;width:86.4pt;height:16.35pt;z-index:251659264;visibility:visible;mso-wrap-edited:f">
+              <v:shape id="_x0000_s2049" type="#_x0000_t75" style="position:absolute;left:0;text-align:left;margin-left:-1.05pt;margin-top:9.25pt;width:86.4pt;height:16.35pt;z-index:251659264;visibility:visible;mso-wrap-edited:f">
                 <v:imagedata r:id="rId1" o:title="" cropright="11546f"/>
               </v:shape>
-              <o:OLEObject Type="Embed" ProgID="Word.Picture.8" ShapeID="_x0000_s2049" DrawAspect="Content" ObjectID="_1428001953" r:id="rId2"/>
+              <o:OLEObject Type="Embed" ProgID="Word.Picture.8" ShapeID="_x0000_s2049" DrawAspect="Content" ObjectID="_1428002929" r:id="rId2"/>
             </w:pict>
           </w:r>
         </w:p>
@@ -4010,6 +5847,119 @@
     </w:lvl>
   </w:abstractNum>
   <w:abstractNum w:abstractNumId="2">
+    <w:nsid w:val="0FEF6D27"/>
+    <w:multiLevelType w:val="multilevel"/>
+    <w:tmpl w:val="11683546"/>
+    <w:lvl w:ilvl="0">
+      <w:start w:val="1"/>
+      <w:numFmt w:val="decimal"/>
+      <w:lvlText w:val="%1."/>
+      <w:lvlJc w:val="left"/>
+      <w:pPr>
+        <w:ind w:left="360" w:hanging="360"/>
+      </w:pPr>
+      <w:rPr>
+        <w:rFonts w:hint="default"/>
+      </w:rPr>
+    </w:lvl>
+    <w:lvl w:ilvl="1">
+      <w:start w:val="1"/>
+      <w:numFmt w:val="decimal"/>
+      <w:lvlText w:val="%1.%2."/>
+      <w:lvlJc w:val="left"/>
+      <w:pPr>
+        <w:ind w:left="792" w:hanging="432"/>
+      </w:pPr>
+      <w:rPr>
+        <w:rFonts w:hint="default"/>
+      </w:rPr>
+    </w:lvl>
+    <w:lvl w:ilvl="2">
+      <w:start w:val="1"/>
+      <w:numFmt w:val="bullet"/>
+      <w:lvlText w:val=""/>
+      <w:lvlJc w:val="left"/>
+      <w:pPr>
+        <w:ind w:left="1224" w:hanging="504"/>
+      </w:pPr>
+      <w:rPr>
+        <w:rFonts w:ascii="Symbol" w:hAnsi="Symbol" w:hint="default"/>
+      </w:rPr>
+    </w:lvl>
+    <w:lvl w:ilvl="3">
+      <w:start w:val="1"/>
+      <w:numFmt w:val="decimal"/>
+      <w:lvlText w:val="%4."/>
+      <w:lvlJc w:val="left"/>
+      <w:pPr>
+        <w:ind w:left="1728" w:hanging="648"/>
+      </w:pPr>
+      <w:rPr>
+        <w:rFonts w:hint="default"/>
+      </w:rPr>
+    </w:lvl>
+    <w:lvl w:ilvl="4">
+      <w:start w:val="1"/>
+      <w:numFmt w:val="lowerLetter"/>
+      <w:lvlText w:val="%5)"/>
+      <w:lvlJc w:val="left"/>
+      <w:pPr>
+        <w:ind w:left="2232" w:hanging="792"/>
+      </w:pPr>
+      <w:rPr>
+        <w:rFonts w:hint="default"/>
+      </w:rPr>
+    </w:lvl>
+    <w:lvl w:ilvl="5">
+      <w:start w:val="1"/>
+      <w:numFmt w:val="bullet"/>
+      <w:lvlText w:val=""/>
+      <w:lvlJc w:val="left"/>
+      <w:pPr>
+        <w:ind w:left="2736" w:hanging="936"/>
+      </w:pPr>
+      <w:rPr>
+        <w:rFonts w:ascii="Wingdings" w:hAnsi="Wingdings" w:hint="default"/>
+      </w:rPr>
+    </w:lvl>
+    <w:lvl w:ilvl="6">
+      <w:start w:val="1"/>
+      <w:numFmt w:val="decimal"/>
+      <w:lvlText w:val="%1.%2.%3.%4.%5.%6.%7."/>
+      <w:lvlJc w:val="left"/>
+      <w:pPr>
+        <w:ind w:left="3240" w:hanging="1080"/>
+      </w:pPr>
+      <w:rPr>
+        <w:rFonts w:hint="default"/>
+      </w:rPr>
+    </w:lvl>
+    <w:lvl w:ilvl="7">
+      <w:start w:val="1"/>
+      <w:numFmt w:val="decimal"/>
+      <w:lvlText w:val="%1.%2.%3.%4.%5.%6.%7.%8."/>
+      <w:lvlJc w:val="left"/>
+      <w:pPr>
+        <w:ind w:left="3744" w:hanging="1224"/>
+      </w:pPr>
+      <w:rPr>
+        <w:rFonts w:hint="default"/>
+      </w:rPr>
+    </w:lvl>
+    <w:lvl w:ilvl="8">
+      <w:start w:val="1"/>
+      <w:numFmt w:val="decimal"/>
+      <w:lvlText w:val="%1.%2.%3.%4.%5.%6.%7.%8.%9."/>
+      <w:lvlJc w:val="left"/>
+      <w:pPr>
+        <w:ind w:left="4320" w:hanging="1440"/>
+      </w:pPr>
+      <w:rPr>
+        <w:rFonts w:hint="default"/>
+      </w:rPr>
+    </w:lvl>
+  </w:abstractNum>
+  <w:abstractNum w:abstractNumId="3">
     <w:nsid w:val="162706BC"/>
     <w:multiLevelType w:val="hybridMultilevel"/>
     <w:tmpl w:val="2D34AD30"/>
@@ -4122,7 +6072,7 @@
       </w:rPr>
     </w:lvl>
   </w:abstractNum>
-  <w:abstractNum w:abstractNumId="3">
+  <w:abstractNum w:abstractNumId="4">
     <w:nsid w:val="1F4A0D37"/>
     <w:multiLevelType w:val="hybridMultilevel"/>
     <w:tmpl w:val="77E88712"/>
@@ -4235,7 +6185,7 @@
       </w:rPr>
     </w:lvl>
   </w:abstractNum>
-  <w:abstractNum w:abstractNumId="4">
+  <w:abstractNum w:abstractNumId="5">
     <w:nsid w:val="1FF368E4"/>
     <w:multiLevelType w:val="multilevel"/>
     <w:tmpl w:val="0409001F"/>
@@ -4321,7 +6271,7 @@
       </w:pPr>
     </w:lvl>
   </w:abstractNum>
-  <w:abstractNum w:abstractNumId="5">
+  <w:abstractNum w:abstractNumId="6">
     <w:nsid w:val="21AE4B03"/>
     <w:multiLevelType w:val="hybridMultilevel"/>
     <w:tmpl w:val="F3ACB3BC"/>
@@ -4434,7 +6384,7 @@
       </w:rPr>
     </w:lvl>
   </w:abstractNum>
-  <w:abstractNum w:abstractNumId="6">
+  <w:abstractNum w:abstractNumId="7">
     <w:nsid w:val="2B2F7422"/>
     <w:multiLevelType w:val="hybridMultilevel"/>
     <w:tmpl w:val="3530B8D0"/>
@@ -4547,7 +6497,7 @@
       </w:rPr>
     </w:lvl>
   </w:abstractNum>
-  <w:abstractNum w:abstractNumId="7">
+  <w:abstractNum w:abstractNumId="8">
     <w:nsid w:val="2FFC031B"/>
     <w:multiLevelType w:val="hybridMultilevel"/>
     <w:tmpl w:val="A1CC860C"/>
@@ -4660,7 +6610,7 @@
       </w:rPr>
     </w:lvl>
   </w:abstractNum>
-  <w:abstractNum w:abstractNumId="8">
+  <w:abstractNum w:abstractNumId="9">
     <w:nsid w:val="341123E2"/>
     <w:multiLevelType w:val="multilevel"/>
     <w:tmpl w:val="B2D89A68"/>
@@ -4804,7 +6754,7 @@
       </w:rPr>
     </w:lvl>
   </w:abstractNum>
-  <w:abstractNum w:abstractNumId="9">
+  <w:abstractNum w:abstractNumId="10">
     <w:nsid w:val="371A1F1E"/>
     <w:multiLevelType w:val="hybridMultilevel"/>
     <w:tmpl w:val="00BA35C2"/>
@@ -4917,14 +6867,13 @@
       </w:rPr>
     </w:lvl>
   </w:abstractNum>
-  <w:abstractNum w:abstractNumId="10">
+  <w:abstractNum w:abstractNumId="11">
     <w:nsid w:val="372A0708"/>
     <w:multiLevelType w:val="multilevel"/>
     <w:tmpl w:val="04090025"/>
     <w:lvl w:ilvl="0">
       <w:start w:val="1"/>
       <w:numFmt w:val="decimal"/>
-      <w:pStyle w:val="Ttulo1"/>
       <w:lvlText w:val="%1"/>
       <w:lvlJc w:val="left"/>
       <w:pPr>
@@ -5012,7 +6961,7 @@
       </w:pPr>
     </w:lvl>
   </w:abstractNum>
-  <w:abstractNum w:abstractNumId="11">
+  <w:abstractNum w:abstractNumId="12">
     <w:nsid w:val="3A19025E"/>
     <w:multiLevelType w:val="hybridMultilevel"/>
     <w:tmpl w:val="DE26E03A"/>
@@ -5125,7 +7074,7 @@
       </w:rPr>
     </w:lvl>
   </w:abstractNum>
-  <w:abstractNum w:abstractNumId="12">
+  <w:abstractNum w:abstractNumId="13">
     <w:nsid w:val="3A982B02"/>
     <w:multiLevelType w:val="hybridMultilevel"/>
     <w:tmpl w:val="AA528D56"/>
@@ -5237,7 +7186,7 @@
       </w:rPr>
     </w:lvl>
   </w:abstractNum>
-  <w:abstractNum w:abstractNumId="13">
+  <w:abstractNum w:abstractNumId="14">
     <w:nsid w:val="3D6759CD"/>
     <w:multiLevelType w:val="hybridMultilevel"/>
     <w:tmpl w:val="7108B718"/>
@@ -5378,7 +7327,7 @@
       </w:rPr>
     </w:lvl>
   </w:abstractNum>
-  <w:abstractNum w:abstractNumId="14">
+  <w:abstractNum w:abstractNumId="15">
     <w:nsid w:val="42AF657F"/>
     <w:multiLevelType w:val="hybridMultilevel"/>
     <w:tmpl w:val="294472FC"/>
@@ -5491,7 +7440,7 @@
       </w:rPr>
     </w:lvl>
   </w:abstractNum>
-  <w:abstractNum w:abstractNumId="15">
+  <w:abstractNum w:abstractNumId="16">
     <w:nsid w:val="4A5613EB"/>
     <w:multiLevelType w:val="hybridMultilevel"/>
     <w:tmpl w:val="B58A209E"/>
@@ -5604,7 +7553,7 @@
       </w:rPr>
     </w:lvl>
   </w:abstractNum>
-  <w:abstractNum w:abstractNumId="16">
+  <w:abstractNum w:abstractNumId="17">
     <w:nsid w:val="4FF6566E"/>
     <w:multiLevelType w:val="hybridMultilevel"/>
     <w:tmpl w:val="E1CE18CA"/>
@@ -5717,7 +7666,7 @@
       </w:rPr>
     </w:lvl>
   </w:abstractNum>
-  <w:abstractNum w:abstractNumId="17">
+  <w:abstractNum w:abstractNumId="18">
     <w:nsid w:val="50D07DF2"/>
     <w:multiLevelType w:val="hybridMultilevel"/>
     <w:tmpl w:val="2EF02F7C"/>
@@ -5829,7 +7778,7 @@
       </w:rPr>
     </w:lvl>
   </w:abstractNum>
-  <w:abstractNum w:abstractNumId="18">
+  <w:abstractNum w:abstractNumId="19">
     <w:nsid w:val="52083C8E"/>
     <w:multiLevelType w:val="hybridMultilevel"/>
     <w:tmpl w:val="A970C776"/>
@@ -5942,7 +7891,7 @@
       </w:rPr>
     </w:lvl>
   </w:abstractNum>
-  <w:abstractNum w:abstractNumId="19">
+  <w:abstractNum w:abstractNumId="20">
     <w:nsid w:val="53F407F4"/>
     <w:multiLevelType w:val="hybridMultilevel"/>
     <w:tmpl w:val="757C7150"/>
@@ -6055,7 +8004,93 @@
       </w:rPr>
     </w:lvl>
   </w:abstractNum>
-  <w:abstractNum w:abstractNumId="20">
+  <w:abstractNum w:abstractNumId="21">
+    <w:nsid w:val="59740BD1"/>
+    <w:multiLevelType w:val="hybridMultilevel"/>
+    <w:tmpl w:val="FF9CA066"/>
+    <w:lvl w:ilvl="0" w:tplc="011E5D90">
+      <w:start w:val="1"/>
+      <w:numFmt w:val="decimal"/>
+      <w:lvlText w:val="%1."/>
+      <w:lvlJc w:val="left"/>
+      <w:pPr>
+        <w:ind w:left="720" w:hanging="360"/>
+      </w:pPr>
+    </w:lvl>
+    <w:lvl w:ilvl="1" w:tplc="B2B0AFDA">
+      <w:start w:val="1000"/>
+      <w:numFmt w:val="upperRoman"/>
+      <w:lvlText w:val="%2."/>
+      <w:lvlJc w:val="left"/>
+      <w:pPr>
+        <w:ind w:left="1440" w:hanging="360"/>
+      </w:pPr>
+    </w:lvl>
+    <w:lvl w:ilvl="2" w:tplc="E6141396">
+      <w:start w:val="1"/>
+      <w:numFmt w:val="lowerRoman"/>
+      <w:lvlText w:val="%3."/>
+      <w:lvlJc w:val="right"/>
+      <w:pPr>
+        <w:ind w:left="2160" w:hanging="180"/>
+      </w:pPr>
+    </w:lvl>
+    <w:lvl w:ilvl="3" w:tplc="ADA41D36">
+      <w:start w:val="1"/>
+      <w:numFmt w:val="decimal"/>
+      <w:lvlText w:val="%4."/>
+      <w:lvlJc w:val="left"/>
+      <w:pPr>
+        <w:ind w:left="2880" w:hanging="360"/>
+      </w:pPr>
+    </w:lvl>
+    <w:lvl w:ilvl="4" w:tplc="04929A2A">
+      <w:start w:val="1"/>
+      <w:numFmt w:val="lowerLetter"/>
+      <w:lvlText w:val="%5."/>
+      <w:lvlJc w:val="left"/>
+      <w:pPr>
+        <w:ind w:left="3600" w:hanging="360"/>
+      </w:pPr>
+    </w:lvl>
+    <w:lvl w:ilvl="5" w:tplc="A5DC7FE6">
+      <w:start w:val="1"/>
+      <w:numFmt w:val="lowerRoman"/>
+      <w:lvlText w:val="%6."/>
+      <w:lvlJc w:val="right"/>
+      <w:pPr>
+        <w:ind w:left="4320" w:hanging="180"/>
+      </w:pPr>
+    </w:lvl>
+    <w:lvl w:ilvl="6" w:tplc="05920180">
+      <w:start w:val="1"/>
+      <w:numFmt w:val="decimal"/>
+      <w:lvlText w:val="%7."/>
+      <w:lvlJc w:val="left"/>
+      <w:pPr>
+        <w:ind w:left="5040" w:hanging="360"/>
+      </w:pPr>
+    </w:lvl>
+    <w:lvl w:ilvl="7" w:tplc="FB3601E6">
+      <w:start w:val="1"/>
+      <w:numFmt w:val="lowerLetter"/>
+      <w:lvlText w:val="%8."/>
+      <w:lvlJc w:val="left"/>
+      <w:pPr>
+        <w:ind w:left="5760" w:hanging="360"/>
+      </w:pPr>
+    </w:lvl>
+    <w:lvl w:ilvl="8" w:tplc="4B440714">
+      <w:start w:val="1"/>
+      <w:numFmt w:val="lowerRoman"/>
+      <w:lvlText w:val="%9."/>
+      <w:lvlJc w:val="right"/>
+      <w:pPr>
+        <w:ind w:left="6480" w:hanging="180"/>
+      </w:pPr>
+    </w:lvl>
+  </w:abstractNum>
+  <w:abstractNum w:abstractNumId="22">
     <w:nsid w:val="60B96361"/>
     <w:multiLevelType w:val="hybridMultilevel"/>
     <w:tmpl w:val="FE4C4412"/>
@@ -6167,7 +8202,7 @@
       </w:rPr>
     </w:lvl>
   </w:abstractNum>
-  <w:abstractNum w:abstractNumId="21">
+  <w:abstractNum w:abstractNumId="23">
     <w:nsid w:val="68386AE1"/>
     <w:multiLevelType w:val="hybridMultilevel"/>
     <w:tmpl w:val="F7787FEC"/>
@@ -6280,7 +8315,7 @@
       </w:rPr>
     </w:lvl>
   </w:abstractNum>
-  <w:abstractNum w:abstractNumId="22">
+  <w:abstractNum w:abstractNumId="24">
     <w:nsid w:val="78511F41"/>
     <w:multiLevelType w:val="hybridMultilevel"/>
     <w:tmpl w:val="91B8EDB0"/>
@@ -6393,7 +8428,7 @@
       </w:rPr>
     </w:lvl>
   </w:abstractNum>
-  <w:abstractNum w:abstractNumId="23">
+  <w:abstractNum w:abstractNumId="25">
     <w:nsid w:val="7FE673CB"/>
     <w:multiLevelType w:val="hybridMultilevel"/>
     <w:tmpl w:val="0832BEC8"/>
@@ -6507,136 +8542,142 @@
     </w:lvl>
   </w:abstractNum>
   <w:num w:numId="1">
+    <w:abstractNumId w:val="9"/>
+  </w:num>
+  <w:num w:numId="2">
+    <w:abstractNumId w:val="14"/>
+  </w:num>
+  <w:num w:numId="3">
     <w:abstractNumId w:val="8"/>
   </w:num>
-  <w:num w:numId="2">
-    <w:abstractNumId w:val="13"/>
-  </w:num>
-  <w:num w:numId="3">
-    <w:abstractNumId w:val="7"/>
-  </w:num>
   <w:num w:numId="4">
-    <w:abstractNumId w:val="2"/>
+    <w:abstractNumId w:val="3"/>
   </w:num>
   <w:num w:numId="5">
-    <w:abstractNumId w:val="14"/>
+    <w:abstractNumId w:val="15"/>
   </w:num>
   <w:num w:numId="6">
-    <w:abstractNumId w:val="9"/>
+    <w:abstractNumId w:val="10"/>
   </w:num>
   <w:num w:numId="7">
-    <w:abstractNumId w:val="6"/>
+    <w:abstractNumId w:val="7"/>
   </w:num>
   <w:num w:numId="8">
     <w:abstractNumId w:val="0"/>
   </w:num>
   <w:num w:numId="9">
-    <w:abstractNumId w:val="22"/>
+    <w:abstractNumId w:val="24"/>
   </w:num>
   <w:num w:numId="10">
-    <w:abstractNumId w:val="15"/>
+    <w:abstractNumId w:val="16"/>
   </w:num>
   <w:num w:numId="11">
-    <w:abstractNumId w:val="18"/>
+    <w:abstractNumId w:val="19"/>
   </w:num>
   <w:num w:numId="12">
     <w:abstractNumId w:val="1"/>
   </w:num>
   <w:num w:numId="13">
+    <w:abstractNumId w:val="25"/>
+  </w:num>
+  <w:num w:numId="14">
+    <w:abstractNumId w:val="5"/>
+  </w:num>
+  <w:num w:numId="15">
+    <w:abstractNumId w:val="11"/>
+  </w:num>
+  <w:num w:numId="16">
+    <w:abstractNumId w:val="11"/>
+  </w:num>
+  <w:num w:numId="17">
+    <w:abstractNumId w:val="11"/>
+  </w:num>
+  <w:num w:numId="18">
+    <w:abstractNumId w:val="11"/>
+  </w:num>
+  <w:num w:numId="19">
+    <w:abstractNumId w:val="6"/>
+  </w:num>
+  <w:num w:numId="20">
+    <w:abstractNumId w:val="4"/>
+  </w:num>
+  <w:num w:numId="21">
+    <w:abstractNumId w:val="12"/>
+  </w:num>
+  <w:num w:numId="22">
+    <w:abstractNumId w:val="11"/>
+  </w:num>
+  <w:num w:numId="23">
+    <w:abstractNumId w:val="11"/>
+  </w:num>
+  <w:num w:numId="24">
+    <w:abstractNumId w:val="11"/>
+  </w:num>
+  <w:num w:numId="25">
+    <w:abstractNumId w:val="11"/>
+  </w:num>
+  <w:num w:numId="26">
+    <w:abstractNumId w:val="11"/>
+  </w:num>
+  <w:num w:numId="27">
+    <w:abstractNumId w:val="11"/>
+  </w:num>
+  <w:num w:numId="28">
+    <w:abstractNumId w:val="11"/>
+  </w:num>
+  <w:num w:numId="29">
+    <w:abstractNumId w:val="11"/>
+  </w:num>
+  <w:num w:numId="30">
+    <w:abstractNumId w:val="11"/>
+  </w:num>
+  <w:num w:numId="31">
+    <w:abstractNumId w:val="11"/>
+  </w:num>
+  <w:num w:numId="32">
+    <w:abstractNumId w:val="11"/>
+  </w:num>
+  <w:num w:numId="33">
+    <w:abstractNumId w:val="11"/>
+  </w:num>
+  <w:num w:numId="34">
+    <w:abstractNumId w:val="11"/>
+  </w:num>
+  <w:num w:numId="35">
+    <w:abstractNumId w:val="11"/>
+  </w:num>
+  <w:num w:numId="36">
     <w:abstractNumId w:val="23"/>
   </w:num>
-  <w:num w:numId="14">
-    <w:abstractNumId w:val="4"/>
+  <w:num w:numId="37">
+    <w:abstractNumId w:val="20"/>
   </w:num>
-  <w:num w:numId="15">
-    <w:abstractNumId w:val="10"/>
-  </w:num>
-  <w:num w:numId="16">
-    <w:abstractNumId w:val="10"/>
-  </w:num>
-  <w:num w:numId="17">
-    <w:abstractNumId w:val="10"/>
-  </w:num>
-  <w:num w:numId="18">
-    <w:abstractNumId w:val="10"/>
-  </w:num>
-  <w:num w:numId="19">
-    <w:abstractNumId w:val="5"/>
-  </w:num>
-  <w:num w:numId="20">
-    <w:abstractNumId w:val="3"/>
-  </w:num>
-  <w:num w:numId="21">
+  <w:num w:numId="38">
     <w:abstractNumId w:val="11"/>
   </w:num>
-  <w:num w:numId="22">
-    <w:abstractNumId w:val="10"/>
+  <w:num w:numId="39">
+    <w:abstractNumId w:val="17"/>
   </w:num>
-  <w:num w:numId="23">
-    <w:abstractNumId w:val="10"/>
+  <w:num w:numId="40">
+    <w:abstractNumId w:val="11"/>
   </w:num>
-  <w:num w:numId="24">
-    <w:abstractNumId w:val="10"/>
+  <w:num w:numId="41">
+    <w:abstractNumId w:val="22"/>
   </w:num>
-  <w:num w:numId="25">
-    <w:abstractNumId w:val="10"/>
+  <w:num w:numId="42">
+    <w:abstractNumId w:val="13"/>
   </w:num>
-  <w:num w:numId="26">
-    <w:abstractNumId w:val="10"/>
+  <w:num w:numId="43">
+    <w:abstractNumId w:val="18"/>
   </w:num>
-  <w:num w:numId="27">
-    <w:abstractNumId w:val="10"/>
+  <w:num w:numId="44">
+    <w:abstractNumId w:val="11"/>
   </w:num>
-  <w:num w:numId="28">
-    <w:abstractNumId w:val="10"/>
-  </w:num>
-  <w:num w:numId="29">
-    <w:abstractNumId w:val="10"/>
-  </w:num>
-  <w:num w:numId="30">
-    <w:abstractNumId w:val="10"/>
-  </w:num>
-  <w:num w:numId="31">
-    <w:abstractNumId w:val="10"/>
-  </w:num>
-  <w:num w:numId="32">
-    <w:abstractNumId w:val="10"/>
-  </w:num>
-  <w:num w:numId="33">
-    <w:abstractNumId w:val="10"/>
-  </w:num>
-  <w:num w:numId="34">
-    <w:abstractNumId w:val="10"/>
-  </w:num>
-  <w:num w:numId="35">
-    <w:abstractNumId w:val="10"/>
-  </w:num>
-  <w:num w:numId="36">
+  <w:num w:numId="45">
     <w:abstractNumId w:val="21"/>
   </w:num>
-  <w:num w:numId="37">
-    <w:abstractNumId w:val="19"/>
-  </w:num>
-  <w:num w:numId="38">
-    <w:abstractNumId w:val="10"/>
-  </w:num>
-  <w:num w:numId="39">
-    <w:abstractNumId w:val="16"/>
-  </w:num>
-  <w:num w:numId="40">
-    <w:abstractNumId w:val="10"/>
-  </w:num>
-  <w:num w:numId="41">
-    <w:abstractNumId w:val="20"/>
-  </w:num>
-  <w:num w:numId="42">
-    <w:abstractNumId w:val="12"/>
-  </w:num>
-  <w:num w:numId="43">
-    <w:abstractNumId w:val="17"/>
-  </w:num>
-  <w:num w:numId="44">
-    <w:abstractNumId w:val="10"/>
+  <w:num w:numId="46">
+    <w:abstractNumId w:val="2"/>
   </w:num>
   <w:numIdMacAtCleanup w:val="2"/>
 </w:numbering>
@@ -6655,7 +8696,7 @@
   </w:docDefaults>
   <w:latentStyles w:defLockedState="0" w:defUIPriority="0" w:defSemiHidden="0" w:defUnhideWhenUsed="0" w:defQFormat="0" w:count="267">
     <w:lsdException w:name="Normal" w:qFormat="1"/>
-    <w:lsdException w:name="heading 1" w:qFormat="1"/>
+    <w:lsdException w:name="heading 1" w:uiPriority="99" w:qFormat="1"/>
     <w:lsdException w:name="heading 2" w:qFormat="1"/>
     <w:lsdException w:name="heading 3" w:qFormat="1"/>
     <w:lsdException w:name="heading 4" w:semiHidden="1" w:unhideWhenUsed="1" w:qFormat="1"/>
@@ -6807,13 +8848,11 @@
     <w:name w:val="heading 1"/>
     <w:basedOn w:val="Normal"/>
     <w:next w:val="Normal"/>
+    <w:uiPriority w:val="99"/>
     <w:qFormat/>
     <w:rsid w:val="00991BE4"/>
     <w:pPr>
       <w:keepNext/>
-      <w:numPr>
-        <w:numId w:val="15"/>
-      </w:numPr>
       <w:spacing w:before="240" w:after="60"/>
       <w:outlineLvl w:val="0"/>
     </w:pPr>
@@ -7708,9 +9747,6 @@
     <w:rsid w:val="001C5EC3"/>
     <w:pPr>
       <w:keepLines/>
-      <w:numPr>
-        <w:numId w:val="0"/>
-      </w:numPr>
       <w:spacing w:before="480" w:after="0" w:line="276" w:lineRule="auto"/>
       <w:outlineLvl w:val="9"/>
     </w:pPr>
@@ -7757,7 +9793,6 @@
     <w:name w:val="Título Car"/>
     <w:basedOn w:val="Fuentedeprrafopredeter"/>
     <w:link w:val="Ttulo"/>
-    <w:uiPriority w:val="99"/>
     <w:rsid w:val="00F572B6"/>
     <w:rPr>
       <w:rFonts w:ascii="Arial" w:eastAsia="Calibri" w:hAnsi="Arial"/>
@@ -9215,6 +11250,29 @@
 </file>
 
 <file path=customXml/item1.xml><?xml version="1.0" encoding="utf-8"?>
+<?mso-contentType ?>
+<FormTemplates xmlns="http://schemas.microsoft.com/sharepoint/v3/contenttype/forms">
+  <Display>DocumentLibraryForm</Display>
+  <Edit>DocumentLibraryForm</Edit>
+  <New>DocumentLibraryForm</New>
+</FormTemplates>
+</file>
+
+<file path=customXml/item2.xml><?xml version="1.0" encoding="utf-8"?>
+<p:properties xmlns:p="http://schemas.microsoft.com/office/2006/metadata/properties" xmlns:xsi="http://www.w3.org/2001/XMLSchema-instance">
+  <documentManagement>
+    <English_x0020_Doc_x0020_ID xmlns="96e8b10d-4fcb-4fb9-814d-3bcad987d596" xsi:nil="true"/>
+    <Tooltip xmlns="$ListId:Documents;">Functional Requirements Document Sample</Tooltip>
+    <Renamed xmlns="96e8b10d-4fcb-4fb9-814d-3bcad987d596">TRUE</Renamed>
+    <Status xmlns="$ListId:Documents;">5</Status>
+    <DocVersion xmlns="96e8b10d-4fcb-4fb9-814d-3bcad987d596">3.2</DocVersion>
+    <Label xmlns="$ListId:Documents;">FRD Sample for Microsoft Dynamics CRM</Label>
+    <Helper_x0020_ID xmlns="96e8b10d-4fcb-4fb9-814d-3bcad987d596">1.4.1_FRD_SAMPLE_CRM.docx</Helper_x0020_ID>
+  </documentManagement>
+</p:properties>
+</file>
+
+<file path=customXml/item3.xml><?xml version="1.0" encoding="utf-8"?>
 <ct:contentTypeSchema xmlns:ct="http://schemas.microsoft.com/office/2006/metadata/contentType" xmlns:ma="http://schemas.microsoft.com/office/2006/metadata/properties/metaAttributes" ct:_="" ma:_="" ma:contentTypeName="Document" ma:contentTypeID="0x010100D07538E849312241B2E0D7DF9DC456EB" ma:contentTypeVersion="5" ma:contentTypeDescription="Create a new document." ma:contentTypeScope="" ma:versionID="cec7293cb22995552a1d9b9b4f8574cb">
   <xsd:schema xmlns:xsd="http://www.w3.org/2001/XMLSchema" xmlns:xs="http://www.w3.org/2001/XMLSchema" xmlns:p="http://schemas.microsoft.com/office/2006/metadata/properties" xmlns:ns2="$ListId:Documents;" xmlns:ns3="96e8b10d-4fcb-4fb9-814d-3bcad987d596" targetNamespace="http://schemas.microsoft.com/office/2006/metadata/properties" ma:root="true" ma:fieldsID="cad50847e4d1a55caf2470d38766c8ed" ns2:_="" ns3:_="">
     <xsd:import namespace="$ListId:Documents;"/>
@@ -9391,34 +11449,29 @@
 </ct:contentTypeSchema>
 </file>
 
-<file path=customXml/item2.xml><?xml version="1.0" encoding="utf-8"?>
-<p:properties xmlns:p="http://schemas.microsoft.com/office/2006/metadata/properties" xmlns:xsi="http://www.w3.org/2001/XMLSchema-instance">
-  <documentManagement>
-    <English_x0020_Doc_x0020_ID xmlns="96e8b10d-4fcb-4fb9-814d-3bcad987d596" xsi:nil="true"/>
-    <Tooltip xmlns="$ListId:Documents;">Functional Requirements Document Sample</Tooltip>
-    <Renamed xmlns="96e8b10d-4fcb-4fb9-814d-3bcad987d596">TRUE</Renamed>
-    <Status xmlns="$ListId:Documents;">5</Status>
-    <DocVersion xmlns="96e8b10d-4fcb-4fb9-814d-3bcad987d596">3.2</DocVersion>
-    <Label xmlns="$ListId:Documents;">FRD Sample for Microsoft Dynamics CRM</Label>
-    <Helper_x0020_ID xmlns="96e8b10d-4fcb-4fb9-814d-3bcad987d596">1.4.1_FRD_SAMPLE_CRM.docx</Helper_x0020_ID>
-  </documentManagement>
-</p:properties>
-</file>
-
-<file path=customXml/item3.xml><?xml version="1.0" encoding="utf-8"?>
-<?mso-contentType ?>
-<FormTemplates xmlns="http://schemas.microsoft.com/sharepoint/v3/contenttype/forms">
-  <Display>DocumentLibraryForm</Display>
-  <Edit>DocumentLibraryForm</Edit>
-  <New>DocumentLibraryForm</New>
-</FormTemplates>
-</file>
-
 <file path=customXml/item4.xml><?xml version="1.0" encoding="utf-8"?>
 <b:Sources xmlns:b="http://schemas.openxmlformats.org/officeDocument/2006/bibliography" xmlns="http://schemas.openxmlformats.org/officeDocument/2006/bibliography" SelectedStyle="\APA.XSL" StyleName="APA"/>
 </file>
 
 <file path=customXml/itemProps1.xml><?xml version="1.0" encoding="utf-8"?>
+<ds:datastoreItem xmlns:ds="http://schemas.openxmlformats.org/officeDocument/2006/customXml" ds:itemID="{D0F0AA1B-2DF2-4D96-89A6-DCADA51DBAF3}">
+  <ds:schemaRefs>
+    <ds:schemaRef ds:uri="http://schemas.microsoft.com/sharepoint/v3/contenttype/forms"/>
+  </ds:schemaRefs>
+</ds:datastoreItem>
+</file>
+
+<file path=customXml/itemProps2.xml><?xml version="1.0" encoding="utf-8"?>
+<ds:datastoreItem xmlns:ds="http://schemas.openxmlformats.org/officeDocument/2006/customXml" ds:itemID="{DD7F171D-E152-41E6-81A5-BD0A159D5F0C}">
+  <ds:schemaRefs>
+    <ds:schemaRef ds:uri="http://schemas.microsoft.com/office/2006/metadata/properties"/>
+    <ds:schemaRef ds:uri="96e8b10d-4fcb-4fb9-814d-3bcad987d596"/>
+    <ds:schemaRef ds:uri="$ListId:Documents;"/>
+  </ds:schemaRefs>
+</ds:datastoreItem>
+</file>
+
+<file path=customXml/itemProps3.xml><?xml version="1.0" encoding="utf-8"?>
 <ds:datastoreItem xmlns:ds="http://schemas.openxmlformats.org/officeDocument/2006/customXml" ds:itemID="{A061FCC8-69C6-4F38-9C4B-12865718BD59}">
   <ds:schemaRefs>
     <ds:schemaRef ds:uri="http://schemas.microsoft.com/office/2006/metadata/contentType"/>
@@ -9437,24 +11490,6 @@
 </ds:datastoreItem>
 </file>
 
-<file path=customXml/itemProps2.xml><?xml version="1.0" encoding="utf-8"?>
-<ds:datastoreItem xmlns:ds="http://schemas.openxmlformats.org/officeDocument/2006/customXml" ds:itemID="{DD7F171D-E152-41E6-81A5-BD0A159D5F0C}">
-  <ds:schemaRefs>
-    <ds:schemaRef ds:uri="http://schemas.microsoft.com/office/2006/metadata/properties"/>
-    <ds:schemaRef ds:uri="96e8b10d-4fcb-4fb9-814d-3bcad987d596"/>
-    <ds:schemaRef ds:uri="$ListId:Documents;"/>
-  </ds:schemaRefs>
-</ds:datastoreItem>
-</file>
-
-<file path=customXml/itemProps3.xml><?xml version="1.0" encoding="utf-8"?>
-<ds:datastoreItem xmlns:ds="http://schemas.openxmlformats.org/officeDocument/2006/customXml" ds:itemID="{D0F0AA1B-2DF2-4D96-89A6-DCADA51DBAF3}">
-  <ds:schemaRefs>
-    <ds:schemaRef ds:uri="http://schemas.microsoft.com/sharepoint/v3/contenttype/forms"/>
-  </ds:schemaRefs>
-</ds:datastoreItem>
-</file>
-
 <file path=customXml/itemProps4.xml><?xml version="1.0" encoding="utf-8"?>
 <ds:datastoreItem xmlns:ds="http://schemas.openxmlformats.org/officeDocument/2006/customXml" ds:itemID="{DF91F47D-13E4-4B9C-B542-06A18ED03C6F}">
   <ds:schemaRefs>

</xml_diff>